<commit_message>
Updated the design decisions document
Signed-off-by: rishavkr0994 <89811541+rishavkr0994@users.noreply.github.com>
</commit_message>
<xml_diff>
--- a/Design Decisions.docx
+++ b/Design Decisions.docx
@@ -152,6 +152,7 @@
                 <w:szCs w:val="16"/>
               </w:rPr>
             </w:pPr>
+            <w:proofErr w:type="spellStart"/>
             <w:r>
               <w:rPr>
                 <w:rFonts w:ascii="Roboto" w:hAnsi="Roboto" w:cs="Calibri"/>
@@ -160,6 +161,7 @@
               </w:rPr>
               <w:t>AbstractCityFactory</w:t>
             </w:r>
+            <w:proofErr w:type="spellEnd"/>
           </w:p>
         </w:tc>
         <w:tc>
@@ -235,6 +237,7 @@
                 <w:szCs w:val="16"/>
               </w:rPr>
             </w:pPr>
+            <w:proofErr w:type="spellStart"/>
             <w:r>
               <w:rPr>
                 <w:rFonts w:ascii="Roboto" w:hAnsi="Roboto" w:cs="Calibri"/>
@@ -243,6 +246,7 @@
               </w:rPr>
               <w:t>AbstractRouteFactory</w:t>
             </w:r>
+            <w:proofErr w:type="spellEnd"/>
           </w:p>
         </w:tc>
         <w:tc>
@@ -302,6 +306,7 @@
                 <w:szCs w:val="16"/>
               </w:rPr>
             </w:pPr>
+            <w:proofErr w:type="spellStart"/>
             <w:r>
               <w:rPr>
                 <w:rFonts w:ascii="Roboto" w:hAnsi="Roboto" w:cs="Calibri"/>
@@ -310,6 +315,7 @@
               </w:rPr>
               <w:t>ActionConnectOperation</w:t>
             </w:r>
+            <w:proofErr w:type="spellEnd"/>
           </w:p>
         </w:tc>
         <w:tc>
@@ -375,7 +381,25 @@
                 <w:sz w:val="16"/>
                 <w:szCs w:val="16"/>
               </w:rPr>
-              <w:t>. It extends ActionStrategy.</w:t>
+              <w:t xml:space="preserve">. It extends </w:t>
+            </w:r>
+            <w:proofErr w:type="spellStart"/>
+            <w:r>
+              <w:rPr>
+                <w:rFonts w:ascii="Roboto" w:hAnsi="Roboto" w:cs="Calibri"/>
+                <w:sz w:val="16"/>
+                <w:szCs w:val="16"/>
+              </w:rPr>
+              <w:t>ActionStrategy</w:t>
+            </w:r>
+            <w:proofErr w:type="spellEnd"/>
+            <w:r>
+              <w:rPr>
+                <w:rFonts w:ascii="Roboto" w:hAnsi="Roboto" w:cs="Calibri"/>
+                <w:sz w:val="16"/>
+                <w:szCs w:val="16"/>
+              </w:rPr>
+              <w:t>.</w:t>
             </w:r>
           </w:p>
         </w:tc>
@@ -400,6 +424,7 @@
                 <w:szCs w:val="16"/>
               </w:rPr>
             </w:pPr>
+            <w:proofErr w:type="spellStart"/>
             <w:r>
               <w:rPr>
                 <w:rFonts w:ascii="Roboto" w:hAnsi="Roboto" w:cs="Calibri"/>
@@ -408,6 +433,7 @@
               </w:rPr>
               <w:t>ActionCreateOperation</w:t>
             </w:r>
+            <w:proofErr w:type="spellEnd"/>
           </w:p>
         </w:tc>
         <w:tc>
@@ -489,8 +515,18 @@
                 <w:sz w:val="16"/>
                 <w:szCs w:val="16"/>
               </w:rPr>
-              <w:t>. It extends ActionStrategy</w:t>
-            </w:r>
+              <w:t xml:space="preserve">. It extends </w:t>
+            </w:r>
+            <w:proofErr w:type="spellStart"/>
+            <w:r>
+              <w:rPr>
+                <w:rFonts w:ascii="Roboto" w:hAnsi="Roboto" w:cs="Calibri"/>
+                <w:sz w:val="16"/>
+                <w:szCs w:val="16"/>
+              </w:rPr>
+              <w:t>ActionStrategy</w:t>
+            </w:r>
+            <w:proofErr w:type="spellEnd"/>
             <w:r>
               <w:rPr>
                 <w:rFonts w:ascii="Roboto" w:hAnsi="Roboto" w:cs="Calibri"/>
@@ -523,6 +559,7 @@
                 <w:szCs w:val="16"/>
               </w:rPr>
             </w:pPr>
+            <w:proofErr w:type="spellStart"/>
             <w:r>
               <w:rPr>
                 <w:rFonts w:ascii="Roboto" w:hAnsi="Roboto" w:cs="Calibri"/>
@@ -531,6 +568,7 @@
               </w:rPr>
               <w:t>ActionMoveOperation</w:t>
             </w:r>
+            <w:proofErr w:type="spellEnd"/>
           </w:p>
         </w:tc>
         <w:tc>
@@ -589,31 +627,33 @@
                 <w:sz w:val="16"/>
                 <w:szCs w:val="16"/>
               </w:rPr>
-              <w:t xml:space="preserve"> </w:t>
-            </w:r>
-            <w:r>
-              <w:rPr>
-                <w:rFonts w:ascii="Roboto" w:hAnsi="Roboto" w:cs="Calibri"/>
-                <w:sz w:val="16"/>
-                <w:szCs w:val="16"/>
-              </w:rPr>
-              <w:t>moving</w:t>
-            </w:r>
-            <w:r>
-              <w:rPr>
-                <w:rFonts w:ascii="Roboto" w:hAnsi="Roboto" w:cs="Calibri"/>
-                <w:sz w:val="16"/>
-                <w:szCs w:val="16"/>
-              </w:rPr>
-              <w:t xml:space="preserve"> cities </w:t>
-            </w:r>
-            <w:r>
-              <w:rPr>
-                <w:rFonts w:ascii="Roboto" w:hAnsi="Roboto" w:cs="Calibri"/>
-                <w:sz w:val="16"/>
-                <w:szCs w:val="16"/>
-              </w:rPr>
-              <w:t>on mouse press / drag / release actions in the drawable area. It extends ActionStrategy.</w:t>
+              <w:t xml:space="preserve"> moving cities </w:t>
+            </w:r>
+            <w:r>
+              <w:rPr>
+                <w:rFonts w:ascii="Roboto" w:hAnsi="Roboto" w:cs="Calibri"/>
+                <w:sz w:val="16"/>
+                <w:szCs w:val="16"/>
+              </w:rPr>
+              <w:t xml:space="preserve">on mouse press / drag / release actions in the drawable area. It extends </w:t>
+            </w:r>
+            <w:proofErr w:type="spellStart"/>
+            <w:r>
+              <w:rPr>
+                <w:rFonts w:ascii="Roboto" w:hAnsi="Roboto" w:cs="Calibri"/>
+                <w:sz w:val="16"/>
+                <w:szCs w:val="16"/>
+              </w:rPr>
+              <w:t>ActionStrategy</w:t>
+            </w:r>
+            <w:proofErr w:type="spellEnd"/>
+            <w:r>
+              <w:rPr>
+                <w:rFonts w:ascii="Roboto" w:hAnsi="Roboto" w:cs="Calibri"/>
+                <w:sz w:val="16"/>
+                <w:szCs w:val="16"/>
+              </w:rPr>
+              <w:t>.</w:t>
             </w:r>
           </w:p>
         </w:tc>
@@ -638,6 +678,7 @@
                 <w:szCs w:val="16"/>
               </w:rPr>
             </w:pPr>
+            <w:proofErr w:type="spellStart"/>
             <w:r>
               <w:rPr>
                 <w:rFonts w:ascii="Roboto" w:hAnsi="Roboto" w:cs="Calibri"/>
@@ -646,6 +687,7 @@
               </w:rPr>
               <w:t>ActionStrategy</w:t>
             </w:r>
+            <w:proofErr w:type="spellEnd"/>
           </w:p>
         </w:tc>
         <w:tc>
@@ -785,6 +827,7 @@
                 <w:szCs w:val="16"/>
               </w:rPr>
             </w:pPr>
+            <w:proofErr w:type="spellStart"/>
             <w:r>
               <w:rPr>
                 <w:rFonts w:ascii="Roboto" w:hAnsi="Roboto" w:cs="Calibri"/>
@@ -793,6 +836,7 @@
               </w:rPr>
               <w:t>CircleDecorator</w:t>
             </w:r>
+            <w:proofErr w:type="spellEnd"/>
           </w:p>
         </w:tc>
         <w:tc>
@@ -818,15 +862,7 @@
                 <w:sz w:val="16"/>
                 <w:szCs w:val="16"/>
               </w:rPr>
-              <w:t xml:space="preserve">The concrete decorator in the </w:t>
-            </w:r>
-            <w:r>
-              <w:rPr>
-                <w:rFonts w:ascii="Roboto" w:hAnsi="Roboto" w:cs="Calibri"/>
-                <w:sz w:val="16"/>
-                <w:szCs w:val="16"/>
-              </w:rPr>
-              <w:t>decorator pattern</w:t>
+              <w:t>The concrete decorator in the decorator pattern</w:t>
             </w:r>
             <w:r>
               <w:rPr>
@@ -858,15 +894,25 @@
                 <w:sz w:val="16"/>
                 <w:szCs w:val="16"/>
               </w:rPr>
-              <w:t xml:space="preserve">. It </w:t>
-            </w:r>
-            <w:r>
-              <w:rPr>
-                <w:rFonts w:ascii="Roboto" w:hAnsi="Roboto" w:cs="Calibri"/>
-                <w:sz w:val="16"/>
-                <w:szCs w:val="16"/>
-              </w:rPr>
-              <w:t>extends ShapeDecorator.</w:t>
+              <w:t xml:space="preserve">. It extends </w:t>
+            </w:r>
+            <w:proofErr w:type="spellStart"/>
+            <w:r>
+              <w:rPr>
+                <w:rFonts w:ascii="Roboto" w:hAnsi="Roboto" w:cs="Calibri"/>
+                <w:sz w:val="16"/>
+                <w:szCs w:val="16"/>
+              </w:rPr>
+              <w:t>ShapeDecorator</w:t>
+            </w:r>
+            <w:proofErr w:type="spellEnd"/>
+            <w:r>
+              <w:rPr>
+                <w:rFonts w:ascii="Roboto" w:hAnsi="Roboto" w:cs="Calibri"/>
+                <w:sz w:val="16"/>
+                <w:szCs w:val="16"/>
+              </w:rPr>
+              <w:t>.</w:t>
             </w:r>
           </w:p>
         </w:tc>
@@ -1013,7 +1059,25 @@
                 <w:sz w:val="16"/>
                 <w:szCs w:val="16"/>
               </w:rPr>
-              <w:t>. It implements the ShapeInterface interface.</w:t>
+              <w:t xml:space="preserve">. It implements the </w:t>
+            </w:r>
+            <w:proofErr w:type="spellStart"/>
+            <w:r>
+              <w:rPr>
+                <w:rFonts w:ascii="Roboto" w:hAnsi="Roboto" w:cs="Calibri"/>
+                <w:sz w:val="16"/>
+                <w:szCs w:val="16"/>
+              </w:rPr>
+              <w:t>ShapeInterface</w:t>
+            </w:r>
+            <w:proofErr w:type="spellEnd"/>
+            <w:r>
+              <w:rPr>
+                <w:rFonts w:ascii="Roboto" w:hAnsi="Roboto" w:cs="Calibri"/>
+                <w:sz w:val="16"/>
+                <w:szCs w:val="16"/>
+              </w:rPr>
+              <w:t xml:space="preserve"> interface.</w:t>
             </w:r>
           </w:p>
         </w:tc>
@@ -1037,6 +1101,7 @@
                 <w:szCs w:val="16"/>
               </w:rPr>
             </w:pPr>
+            <w:proofErr w:type="spellStart"/>
             <w:r>
               <w:rPr>
                 <w:rFonts w:ascii="Roboto" w:hAnsi="Roboto" w:cs="Calibri"/>
@@ -1045,6 +1110,7 @@
               </w:rPr>
               <w:t>CityCircleDecorationHandler</w:t>
             </w:r>
+            <w:proofErr w:type="spellEnd"/>
           </w:p>
         </w:tc>
         <w:tc>
@@ -1094,7 +1160,25 @@
                 <w:sz w:val="16"/>
                 <w:szCs w:val="16"/>
               </w:rPr>
-              <w:t>, for applying circle decoration to a city. It extends CityDecorationHandler.</w:t>
+              <w:t xml:space="preserve">, for applying circle decoration to a city. It extends </w:t>
+            </w:r>
+            <w:proofErr w:type="spellStart"/>
+            <w:r>
+              <w:rPr>
+                <w:rFonts w:ascii="Roboto" w:hAnsi="Roboto" w:cs="Calibri"/>
+                <w:sz w:val="16"/>
+                <w:szCs w:val="16"/>
+              </w:rPr>
+              <w:t>CityDecorationHandler</w:t>
+            </w:r>
+            <w:proofErr w:type="spellEnd"/>
+            <w:r>
+              <w:rPr>
+                <w:rFonts w:ascii="Roboto" w:hAnsi="Roboto" w:cs="Calibri"/>
+                <w:sz w:val="16"/>
+                <w:szCs w:val="16"/>
+              </w:rPr>
+              <w:t>.</w:t>
             </w:r>
           </w:p>
         </w:tc>
@@ -1119,6 +1203,7 @@
                 <w:szCs w:val="16"/>
               </w:rPr>
             </w:pPr>
+            <w:proofErr w:type="spellStart"/>
             <w:r>
               <w:rPr>
                 <w:rFonts w:ascii="Roboto" w:hAnsi="Roboto" w:cs="Calibri"/>
@@ -1127,6 +1212,7 @@
               </w:rPr>
               <w:t>CityDecorationHandler</w:t>
             </w:r>
+            <w:proofErr w:type="spellEnd"/>
           </w:p>
         </w:tc>
         <w:tc>
@@ -1192,6 +1278,7 @@
                 <w:szCs w:val="16"/>
               </w:rPr>
             </w:pPr>
+            <w:proofErr w:type="spellStart"/>
             <w:r>
               <w:rPr>
                 <w:rFonts w:ascii="Roboto" w:hAnsi="Roboto" w:cs="Calibri"/>
@@ -1200,6 +1287,7 @@
               </w:rPr>
               <w:t>CityFactory</w:t>
             </w:r>
+            <w:proofErr w:type="spellEnd"/>
           </w:p>
         </w:tc>
         <w:tc>
@@ -1241,8 +1329,18 @@
                 <w:sz w:val="16"/>
                 <w:szCs w:val="16"/>
               </w:rPr>
-              <w:t xml:space="preserve"> AbstractCityFactory</w:t>
-            </w:r>
+              <w:t xml:space="preserve"> </w:t>
+            </w:r>
+            <w:proofErr w:type="spellStart"/>
+            <w:r>
+              <w:rPr>
+                <w:rFonts w:ascii="Roboto" w:hAnsi="Roboto" w:cs="Calibri"/>
+                <w:sz w:val="16"/>
+                <w:szCs w:val="16"/>
+              </w:rPr>
+              <w:t>AbstractCityFactory</w:t>
+            </w:r>
+            <w:proofErr w:type="spellEnd"/>
             <w:r>
               <w:rPr>
                 <w:rFonts w:ascii="Roboto" w:hAnsi="Roboto" w:cs="Calibri"/>
@@ -1274,6 +1372,7 @@
                 <w:szCs w:val="16"/>
               </w:rPr>
             </w:pPr>
+            <w:proofErr w:type="spellStart"/>
             <w:r>
               <w:rPr>
                 <w:rFonts w:ascii="Roboto" w:hAnsi="Roboto" w:cs="Calibri"/>
@@ -1282,6 +1381,7 @@
               </w:rPr>
               <w:t>CityRepository</w:t>
             </w:r>
+            <w:proofErr w:type="spellEnd"/>
           </w:p>
         </w:tc>
         <w:tc>
@@ -1339,6 +1439,7 @@
                 <w:szCs w:val="16"/>
               </w:rPr>
             </w:pPr>
+            <w:proofErr w:type="spellStart"/>
             <w:r>
               <w:rPr>
                 <w:rFonts w:ascii="Roboto" w:hAnsi="Roboto" w:cs="Calibri"/>
@@ -1347,6 +1448,7 @@
               </w:rPr>
               <w:t>CitySquareDecorationHandler</w:t>
             </w:r>
+            <w:proofErr w:type="spellEnd"/>
           </w:p>
         </w:tc>
         <w:tc>
@@ -1372,39 +1474,25 @@
                 <w:sz w:val="16"/>
                 <w:szCs w:val="16"/>
               </w:rPr>
-              <w:t xml:space="preserve">The concrete handler in the Chain of Responsibility pattern, for applying </w:t>
-            </w:r>
-            <w:r>
-              <w:rPr>
-                <w:rFonts w:ascii="Roboto" w:hAnsi="Roboto" w:cs="Calibri"/>
-                <w:sz w:val="16"/>
-                <w:szCs w:val="16"/>
-              </w:rPr>
-              <w:t>square</w:t>
-            </w:r>
-            <w:r>
-              <w:rPr>
-                <w:rFonts w:ascii="Roboto" w:hAnsi="Roboto" w:cs="Calibri"/>
-                <w:sz w:val="16"/>
-                <w:szCs w:val="16"/>
-              </w:rPr>
-              <w:t xml:space="preserve"> decoration</w:t>
-            </w:r>
-            <w:r>
-              <w:rPr>
-                <w:rFonts w:ascii="Roboto" w:hAnsi="Roboto" w:cs="Calibri"/>
-                <w:sz w:val="16"/>
-                <w:szCs w:val="16"/>
-              </w:rPr>
-              <w:t>s</w:t>
-            </w:r>
-            <w:r>
-              <w:rPr>
-                <w:rFonts w:ascii="Roboto" w:hAnsi="Roboto" w:cs="Calibri"/>
-                <w:sz w:val="16"/>
-                <w:szCs w:val="16"/>
-              </w:rPr>
-              <w:t xml:space="preserve"> to a city. It extends CityDecorationHandler.</w:t>
+              <w:t xml:space="preserve">The concrete handler in the Chain of Responsibility pattern, for applying square decorations to a city. It extends </w:t>
+            </w:r>
+            <w:proofErr w:type="spellStart"/>
+            <w:r>
+              <w:rPr>
+                <w:rFonts w:ascii="Roboto" w:hAnsi="Roboto" w:cs="Calibri"/>
+                <w:sz w:val="16"/>
+                <w:szCs w:val="16"/>
+              </w:rPr>
+              <w:t>CityDecorationHandler</w:t>
+            </w:r>
+            <w:proofErr w:type="spellEnd"/>
+            <w:r>
+              <w:rPr>
+                <w:rFonts w:ascii="Roboto" w:hAnsi="Roboto" w:cs="Calibri"/>
+                <w:sz w:val="16"/>
+                <w:szCs w:val="16"/>
+              </w:rPr>
+              <w:t>.</w:t>
             </w:r>
           </w:p>
         </w:tc>
@@ -1429,6 +1517,7 @@
                 <w:szCs w:val="16"/>
               </w:rPr>
             </w:pPr>
+            <w:proofErr w:type="spellStart"/>
             <w:r>
               <w:rPr>
                 <w:rFonts w:ascii="Roboto" w:hAnsi="Roboto" w:cs="Calibri"/>
@@ -1453,6 +1542,7 @@
               </w:rPr>
               <w:t>ustering</w:t>
             </w:r>
+            <w:proofErr w:type="spellEnd"/>
           </w:p>
         </w:tc>
         <w:tc>
@@ -1510,15 +1600,25 @@
                 <w:sz w:val="16"/>
                 <w:szCs w:val="16"/>
               </w:rPr>
-              <w:t xml:space="preserve"> cities</w:t>
-            </w:r>
-            <w:r>
-              <w:rPr>
-                <w:rFonts w:ascii="Roboto" w:hAnsi="Roboto" w:cs="Calibri"/>
-                <w:sz w:val="16"/>
-                <w:szCs w:val="16"/>
-              </w:rPr>
-              <w:t xml:space="preserve"> in the drawable area. It extends ActionStrategy.</w:t>
+              <w:t xml:space="preserve"> cities in the drawable area. It extends </w:t>
+            </w:r>
+            <w:proofErr w:type="spellStart"/>
+            <w:r>
+              <w:rPr>
+                <w:rFonts w:ascii="Roboto" w:hAnsi="Roboto" w:cs="Calibri"/>
+                <w:sz w:val="16"/>
+                <w:szCs w:val="16"/>
+              </w:rPr>
+              <w:t>ActionStrategy</w:t>
+            </w:r>
+            <w:proofErr w:type="spellEnd"/>
+            <w:r>
+              <w:rPr>
+                <w:rFonts w:ascii="Roboto" w:hAnsi="Roboto" w:cs="Calibri"/>
+                <w:sz w:val="16"/>
+                <w:szCs w:val="16"/>
+              </w:rPr>
+              <w:t>.</w:t>
             </w:r>
           </w:p>
         </w:tc>
@@ -1542,6 +1642,7 @@
                 <w:szCs w:val="16"/>
               </w:rPr>
             </w:pPr>
+            <w:proofErr w:type="spellStart"/>
             <w:r>
               <w:rPr>
                 <w:rFonts w:ascii="Roboto" w:hAnsi="Roboto" w:cs="Calibri"/>
@@ -1550,6 +1651,7 @@
               </w:rPr>
               <w:t>ConnectionContext</w:t>
             </w:r>
+            <w:proofErr w:type="spellEnd"/>
           </w:p>
         </w:tc>
         <w:tc>
@@ -1608,6 +1710,7 @@
                 <w:szCs w:val="16"/>
               </w:rPr>
             </w:pPr>
+            <w:proofErr w:type="spellStart"/>
             <w:r>
               <w:rPr>
                 <w:rFonts w:ascii="Roboto" w:hAnsi="Roboto" w:cs="Calibri"/>
@@ -1616,6 +1719,7 @@
               </w:rPr>
               <w:t>ConnectionStrategy</w:t>
             </w:r>
+            <w:proofErr w:type="spellEnd"/>
           </w:p>
         </w:tc>
         <w:tc>
@@ -1641,23 +1745,7 @@
                 <w:sz w:val="16"/>
                 <w:szCs w:val="16"/>
               </w:rPr>
-              <w:t xml:space="preserve">An abstract strategy for implementing the strategy to </w:t>
-            </w:r>
-            <w:r>
-              <w:rPr>
-                <w:rFonts w:ascii="Roboto" w:hAnsi="Roboto" w:cs="Calibri"/>
-                <w:sz w:val="16"/>
-                <w:szCs w:val="16"/>
-              </w:rPr>
-              <w:t>connect the cities</w:t>
-            </w:r>
-            <w:r>
-              <w:rPr>
-                <w:rFonts w:ascii="Roboto" w:hAnsi="Roboto" w:cs="Calibri"/>
-                <w:sz w:val="16"/>
-                <w:szCs w:val="16"/>
-              </w:rPr>
-              <w:t xml:space="preserve"> in the drawable area.</w:t>
+              <w:t>An abstract strategy for implementing the strategy to connect the cities in the drawable area.</w:t>
             </w:r>
           </w:p>
         </w:tc>
@@ -1681,6 +1769,7 @@
                 <w:szCs w:val="16"/>
               </w:rPr>
             </w:pPr>
+            <w:proofErr w:type="spellStart"/>
             <w:r>
               <w:rPr>
                 <w:rFonts w:ascii="Roboto" w:hAnsi="Roboto" w:cs="Calibri"/>
@@ -1689,6 +1778,7 @@
               </w:rPr>
               <w:t>ConnectionTSPNearestNeighbour</w:t>
             </w:r>
+            <w:proofErr w:type="spellEnd"/>
           </w:p>
         </w:tc>
         <w:tc>
@@ -1730,23 +1820,25 @@
                 <w:sz w:val="16"/>
                 <w:szCs w:val="16"/>
               </w:rPr>
-              <w:t xml:space="preserve">algorithm for </w:t>
-            </w:r>
-            <w:r>
-              <w:rPr>
-                <w:rFonts w:ascii="Roboto" w:hAnsi="Roboto" w:cs="Calibri"/>
-                <w:sz w:val="16"/>
-                <w:szCs w:val="16"/>
-              </w:rPr>
-              <w:t>connecting</w:t>
-            </w:r>
-            <w:r>
-              <w:rPr>
-                <w:rFonts w:ascii="Roboto" w:hAnsi="Roboto" w:cs="Calibri"/>
-                <w:sz w:val="16"/>
-                <w:szCs w:val="16"/>
-              </w:rPr>
-              <w:t xml:space="preserve"> cities in the drawable area. It extends ActionStrategy.</w:t>
+              <w:t xml:space="preserve">algorithm for connecting cities in the drawable area. It extends </w:t>
+            </w:r>
+            <w:proofErr w:type="spellStart"/>
+            <w:r>
+              <w:rPr>
+                <w:rFonts w:ascii="Roboto" w:hAnsi="Roboto" w:cs="Calibri"/>
+                <w:sz w:val="16"/>
+                <w:szCs w:val="16"/>
+              </w:rPr>
+              <w:t>ActionStrategy</w:t>
+            </w:r>
+            <w:proofErr w:type="spellEnd"/>
+            <w:r>
+              <w:rPr>
+                <w:rFonts w:ascii="Roboto" w:hAnsi="Roboto" w:cs="Calibri"/>
+                <w:sz w:val="16"/>
+                <w:szCs w:val="16"/>
+              </w:rPr>
+              <w:t>.</w:t>
             </w:r>
           </w:p>
         </w:tc>
@@ -1771,6 +1863,7 @@
                 <w:szCs w:val="16"/>
               </w:rPr>
             </w:pPr>
+            <w:proofErr w:type="spellStart"/>
             <w:r>
               <w:rPr>
                 <w:rFonts w:ascii="Roboto" w:hAnsi="Roboto" w:cs="Calibri"/>
@@ -1779,6 +1872,7 @@
               </w:rPr>
               <w:t>ConnectionTSPPro</w:t>
             </w:r>
+            <w:proofErr w:type="spellEnd"/>
           </w:p>
         </w:tc>
         <w:tc>
@@ -1804,23 +1898,25 @@
                 <w:sz w:val="16"/>
                 <w:szCs w:val="16"/>
               </w:rPr>
-              <w:t xml:space="preserve">The strategy which defines the TSP </w:t>
-            </w:r>
-            <w:r>
-              <w:rPr>
-                <w:rFonts w:ascii="Roboto" w:hAnsi="Roboto" w:cs="Calibri"/>
-                <w:sz w:val="16"/>
-                <w:szCs w:val="16"/>
-              </w:rPr>
-              <w:t>Pro</w:t>
-            </w:r>
-            <w:r>
-              <w:rPr>
-                <w:rFonts w:ascii="Roboto" w:hAnsi="Roboto" w:cs="Calibri"/>
-                <w:sz w:val="16"/>
-                <w:szCs w:val="16"/>
-              </w:rPr>
-              <w:t xml:space="preserve"> algorithm for connecting cities in the drawable area. It extends ActionStrategy.</w:t>
+              <w:t xml:space="preserve">The strategy which defines the TSP Pro algorithm for connecting cities in the drawable area. It extends </w:t>
+            </w:r>
+            <w:proofErr w:type="spellStart"/>
+            <w:r>
+              <w:rPr>
+                <w:rFonts w:ascii="Roboto" w:hAnsi="Roboto" w:cs="Calibri"/>
+                <w:sz w:val="16"/>
+                <w:szCs w:val="16"/>
+              </w:rPr>
+              <w:t>ActionStrategy</w:t>
+            </w:r>
+            <w:proofErr w:type="spellEnd"/>
+            <w:r>
+              <w:rPr>
+                <w:rFonts w:ascii="Roboto" w:hAnsi="Roboto" w:cs="Calibri"/>
+                <w:sz w:val="16"/>
+                <w:szCs w:val="16"/>
+              </w:rPr>
+              <w:t>.</w:t>
             </w:r>
           </w:p>
         </w:tc>
@@ -1918,6 +2014,7 @@
                 <w:szCs w:val="16"/>
               </w:rPr>
             </w:pPr>
+            <w:proofErr w:type="spellStart"/>
             <w:r>
               <w:rPr>
                 <w:rFonts w:ascii="Roboto" w:hAnsi="Roboto" w:cs="Calibri"/>
@@ -1926,6 +2023,7 @@
               </w:rPr>
               <w:t>EditCityDialog</w:t>
             </w:r>
+            <w:proofErr w:type="spellEnd"/>
           </w:p>
         </w:tc>
         <w:tc>
@@ -1951,7 +2049,25 @@
                 <w:sz w:val="16"/>
                 <w:szCs w:val="16"/>
               </w:rPr>
-              <w:t>A dialog to let the user edit the city properties such as label, size, color and shape decorations.</w:t>
+              <w:t xml:space="preserve">A dialog to let the user edit the city properties such as label, size, </w:t>
+            </w:r>
+            <w:proofErr w:type="spellStart"/>
+            <w:r>
+              <w:rPr>
+                <w:rFonts w:ascii="Roboto" w:hAnsi="Roboto" w:cs="Calibri"/>
+                <w:sz w:val="16"/>
+                <w:szCs w:val="16"/>
+              </w:rPr>
+              <w:t>color</w:t>
+            </w:r>
+            <w:proofErr w:type="spellEnd"/>
+            <w:r>
+              <w:rPr>
+                <w:rFonts w:ascii="Roboto" w:hAnsi="Roboto" w:cs="Calibri"/>
+                <w:sz w:val="16"/>
+                <w:szCs w:val="16"/>
+              </w:rPr>
+              <w:t xml:space="preserve"> and shape decorations.</w:t>
             </w:r>
           </w:p>
         </w:tc>
@@ -2098,6 +2214,7 @@
                 <w:szCs w:val="16"/>
               </w:rPr>
             </w:pPr>
+            <w:proofErr w:type="spellStart"/>
             <w:r>
               <w:rPr>
                 <w:rFonts w:ascii="Roboto" w:hAnsi="Roboto" w:cs="Calibri"/>
@@ -2106,6 +2223,7 @@
               </w:rPr>
               <w:t>MainFrame</w:t>
             </w:r>
+            <w:proofErr w:type="spellEnd"/>
           </w:p>
         </w:tc>
         <w:tc>
@@ -2131,7 +2249,25 @@
                 <w:sz w:val="16"/>
                 <w:szCs w:val="16"/>
               </w:rPr>
-              <w:t>The main class for the application which contains the main() method.</w:t>
+              <w:t xml:space="preserve">The main class for the application which contains the </w:t>
+            </w:r>
+            <w:proofErr w:type="gramStart"/>
+            <w:r>
+              <w:rPr>
+                <w:rFonts w:ascii="Roboto" w:hAnsi="Roboto" w:cs="Calibri"/>
+                <w:sz w:val="16"/>
+                <w:szCs w:val="16"/>
+              </w:rPr>
+              <w:t>main(</w:t>
+            </w:r>
+            <w:proofErr w:type="gramEnd"/>
+            <w:r>
+              <w:rPr>
+                <w:rFonts w:ascii="Roboto" w:hAnsi="Roboto" w:cs="Calibri"/>
+                <w:sz w:val="16"/>
+                <w:szCs w:val="16"/>
+              </w:rPr>
+              <w:t>) method.</w:t>
             </w:r>
           </w:p>
         </w:tc>
@@ -2156,6 +2292,7 @@
                 <w:szCs w:val="16"/>
               </w:rPr>
             </w:pPr>
+            <w:proofErr w:type="spellStart"/>
             <w:r>
               <w:rPr>
                 <w:rFonts w:ascii="Roboto" w:hAnsi="Roboto" w:cs="Calibri"/>
@@ -2164,6 +2301,7 @@
               </w:rPr>
               <w:t>ObjectIterator</w:t>
             </w:r>
+            <w:proofErr w:type="spellEnd"/>
           </w:p>
         </w:tc>
         <w:tc>
@@ -2295,6 +2433,7 @@
                 <w:szCs w:val="16"/>
               </w:rPr>
             </w:pPr>
+            <w:proofErr w:type="spellStart"/>
             <w:r>
               <w:rPr>
                 <w:rFonts w:ascii="Roboto" w:hAnsi="Roboto" w:cs="Calibri"/>
@@ -2303,6 +2442,7 @@
               </w:rPr>
               <w:t>RouteFactory</w:t>
             </w:r>
+            <w:proofErr w:type="spellEnd"/>
           </w:p>
         </w:tc>
         <w:tc>
@@ -2344,8 +2484,18 @@
                 <w:sz w:val="16"/>
                 <w:szCs w:val="16"/>
               </w:rPr>
-              <w:t>xtends AbstractRouteFactory</w:t>
-            </w:r>
+              <w:t xml:space="preserve">xtends </w:t>
+            </w:r>
+            <w:proofErr w:type="spellStart"/>
+            <w:r>
+              <w:rPr>
+                <w:rFonts w:ascii="Roboto" w:hAnsi="Roboto" w:cs="Calibri"/>
+                <w:sz w:val="16"/>
+                <w:szCs w:val="16"/>
+              </w:rPr>
+              <w:t>AbstractRouteFactory</w:t>
+            </w:r>
+            <w:proofErr w:type="spellEnd"/>
             <w:r>
               <w:rPr>
                 <w:rFonts w:ascii="Roboto" w:hAnsi="Roboto" w:cs="Calibri"/>
@@ -2376,6 +2526,7 @@
                 <w:szCs w:val="16"/>
               </w:rPr>
             </w:pPr>
+            <w:proofErr w:type="spellStart"/>
             <w:r>
               <w:rPr>
                 <w:rFonts w:ascii="Roboto" w:hAnsi="Roboto" w:cs="Calibri"/>
@@ -2384,6 +2535,7 @@
               </w:rPr>
               <w:t>RouteRepository</w:t>
             </w:r>
+            <w:proofErr w:type="spellEnd"/>
           </w:p>
         </w:tc>
         <w:tc>
@@ -2441,6 +2593,7 @@
                 <w:szCs w:val="16"/>
               </w:rPr>
             </w:pPr>
+            <w:proofErr w:type="spellStart"/>
             <w:r>
               <w:rPr>
                 <w:rFonts w:ascii="Roboto" w:hAnsi="Roboto" w:cs="Calibri"/>
@@ -2449,6 +2602,7 @@
               </w:rPr>
               <w:t>ShapeDecorator</w:t>
             </w:r>
+            <w:proofErr w:type="spellEnd"/>
           </w:p>
         </w:tc>
         <w:tc>
@@ -2505,7 +2659,25 @@
                 <w:sz w:val="16"/>
                 <w:szCs w:val="16"/>
               </w:rPr>
-              <w:t xml:space="preserve"> It implements ShapeInterface.</w:t>
+              <w:t xml:space="preserve"> It implements </w:t>
+            </w:r>
+            <w:proofErr w:type="spellStart"/>
+            <w:r>
+              <w:rPr>
+                <w:rFonts w:ascii="Roboto" w:hAnsi="Roboto" w:cs="Calibri"/>
+                <w:sz w:val="16"/>
+                <w:szCs w:val="16"/>
+              </w:rPr>
+              <w:t>ShapeInterface</w:t>
+            </w:r>
+            <w:proofErr w:type="spellEnd"/>
+            <w:r>
+              <w:rPr>
+                <w:rFonts w:ascii="Roboto" w:hAnsi="Roboto" w:cs="Calibri"/>
+                <w:sz w:val="16"/>
+                <w:szCs w:val="16"/>
+              </w:rPr>
+              <w:t>.</w:t>
             </w:r>
           </w:p>
         </w:tc>
@@ -2529,6 +2701,7 @@
                 <w:szCs w:val="16"/>
               </w:rPr>
             </w:pPr>
+            <w:proofErr w:type="spellStart"/>
             <w:r>
               <w:rPr>
                 <w:rFonts w:ascii="Roboto" w:hAnsi="Roboto" w:cs="Calibri"/>
@@ -2537,6 +2710,7 @@
               </w:rPr>
               <w:t>ShapeInterface</w:t>
             </w:r>
+            <w:proofErr w:type="spellEnd"/>
           </w:p>
         </w:tc>
         <w:tc>
@@ -2602,6 +2776,7 @@
                 <w:szCs w:val="16"/>
               </w:rPr>
             </w:pPr>
+            <w:proofErr w:type="spellStart"/>
             <w:r>
               <w:rPr>
                 <w:rFonts w:ascii="Roboto" w:hAnsi="Roboto" w:cs="Calibri"/>
@@ -2610,6 +2785,7 @@
               </w:rPr>
               <w:t>SquareDecorator</w:t>
             </w:r>
+            <w:proofErr w:type="spellEnd"/>
           </w:p>
         </w:tc>
         <w:tc>
@@ -2634,7 +2810,25 @@
                 <w:sz w:val="16"/>
                 <w:szCs w:val="16"/>
               </w:rPr>
-              <w:t>The concrete decorator in the decorator pattern, for decorating the city shape. It extends ShapeDecorator.</w:t>
+              <w:t xml:space="preserve">The concrete decorator in the decorator pattern, for decorating the city shape. It extends </w:t>
+            </w:r>
+            <w:proofErr w:type="spellStart"/>
+            <w:r>
+              <w:rPr>
+                <w:rFonts w:ascii="Roboto" w:hAnsi="Roboto" w:cs="Calibri"/>
+                <w:sz w:val="16"/>
+                <w:szCs w:val="16"/>
+              </w:rPr>
+              <w:t>ShapeDecorator</w:t>
+            </w:r>
+            <w:proofErr w:type="spellEnd"/>
+            <w:r>
+              <w:rPr>
+                <w:rFonts w:ascii="Roboto" w:hAnsi="Roboto" w:cs="Calibri"/>
+                <w:sz w:val="16"/>
+                <w:szCs w:val="16"/>
+              </w:rPr>
+              <w:t>.</w:t>
             </w:r>
           </w:p>
         </w:tc>
@@ -2658,6 +2852,7 @@
                 <w:szCs w:val="16"/>
               </w:rPr>
             </w:pPr>
+            <w:proofErr w:type="spellStart"/>
             <w:r>
               <w:rPr>
                 <w:rFonts w:ascii="Roboto" w:hAnsi="Roboto" w:cs="Calibri"/>
@@ -2666,6 +2861,7 @@
               </w:rPr>
               <w:t>TextAreaOutputStream</w:t>
             </w:r>
+            <w:proofErr w:type="spellEnd"/>
           </w:p>
         </w:tc>
         <w:tc>
@@ -2690,7 +2886,25 @@
                 <w:sz w:val="16"/>
                 <w:szCs w:val="16"/>
               </w:rPr>
-              <w:t>It provides an output stream to write data to a JTextArea. It is used by the Logger for redirecting the output to the GUI</w:t>
+              <w:t xml:space="preserve">It provides an output stream to write data to a </w:t>
+            </w:r>
+            <w:proofErr w:type="spellStart"/>
+            <w:r>
+              <w:rPr>
+                <w:rFonts w:ascii="Roboto" w:hAnsi="Roboto" w:cs="Calibri"/>
+                <w:sz w:val="16"/>
+                <w:szCs w:val="16"/>
+              </w:rPr>
+              <w:t>JTextArea</w:t>
+            </w:r>
+            <w:proofErr w:type="spellEnd"/>
+            <w:r>
+              <w:rPr>
+                <w:rFonts w:ascii="Roboto" w:hAnsi="Roboto" w:cs="Calibri"/>
+                <w:sz w:val="16"/>
+                <w:szCs w:val="16"/>
+              </w:rPr>
+              <w:t>. It is used by the Logger for redirecting the output to the GUI</w:t>
             </w:r>
             <w:r>
               <w:rPr>
@@ -2723,6 +2937,7 @@
                 <w:szCs w:val="16"/>
               </w:rPr>
             </w:pPr>
+            <w:proofErr w:type="spellStart"/>
             <w:r>
               <w:rPr>
                 <w:rFonts w:ascii="Roboto" w:hAnsi="Roboto" w:cs="Calibri"/>
@@ -2731,6 +2946,7 @@
               </w:rPr>
               <w:t>WorkSpacePanel</w:t>
             </w:r>
+            <w:proofErr w:type="spellEnd"/>
           </w:p>
         </w:tc>
         <w:tc>
@@ -2819,6 +3035,7 @@
           <w:bCs/>
           <w:sz w:val="16"/>
           <w:szCs w:val="16"/>
+          <w:highlight w:val="yellow"/>
         </w:rPr>
         <w:lastRenderedPageBreak/>
         <w:t>Design Decision #</w:t>
@@ -2830,6 +3047,7 @@
           <w:bCs/>
           <w:sz w:val="16"/>
           <w:szCs w:val="16"/>
+          <w:highlight w:val="yellow"/>
         </w:rPr>
         <w:t>1</w:t>
       </w:r>
@@ -2838,6 +3056,7 @@
           <w:rFonts w:ascii="Roboto" w:hAnsi="Roboto" w:cs="Calibri"/>
           <w:sz w:val="16"/>
           <w:szCs w:val="16"/>
+          <w:highlight w:val="yellow"/>
         </w:rPr>
         <w:t xml:space="preserve">: </w:t>
       </w:r>
@@ -2846,54 +3065,45 @@
           <w:rFonts w:ascii="Roboto" w:hAnsi="Roboto" w:cs="Calibri"/>
           <w:sz w:val="16"/>
           <w:szCs w:val="16"/>
-        </w:rPr>
-        <w:t>Implement Factory</w:t>
-      </w:r>
-      <w:r>
-        <w:rPr>
-          <w:rFonts w:ascii="Roboto" w:hAnsi="Roboto" w:cs="Calibri"/>
-          <w:sz w:val="16"/>
-          <w:szCs w:val="16"/>
-        </w:rPr>
-        <w:t xml:space="preserve"> and Singleton</w:t>
-      </w:r>
-      <w:r>
-        <w:rPr>
-          <w:rFonts w:ascii="Roboto" w:hAnsi="Roboto" w:cs="Calibri"/>
-          <w:sz w:val="16"/>
-          <w:szCs w:val="16"/>
+          <w:highlight w:val="yellow"/>
+        </w:rPr>
+        <w:t>Implement</w:t>
+      </w:r>
+      <w:r>
+        <w:rPr>
+          <w:rFonts w:ascii="Roboto" w:hAnsi="Roboto" w:cs="Calibri"/>
+          <w:sz w:val="16"/>
+          <w:szCs w:val="16"/>
+          <w:highlight w:val="yellow"/>
+        </w:rPr>
+        <w:t>ed the</w:t>
+      </w:r>
+      <w:r>
+        <w:rPr>
+          <w:rFonts w:ascii="Roboto" w:hAnsi="Roboto" w:cs="Calibri"/>
+          <w:sz w:val="16"/>
+          <w:szCs w:val="16"/>
+          <w:highlight w:val="yellow"/>
         </w:rPr>
         <w:t xml:space="preserve"> </w:t>
       </w:r>
       <w:r>
         <w:rPr>
           <w:rFonts w:ascii="Roboto" w:hAnsi="Roboto" w:cs="Calibri"/>
-          <w:sz w:val="16"/>
-          <w:szCs w:val="16"/>
-        </w:rPr>
-        <w:t>P</w:t>
-      </w:r>
-      <w:r>
-        <w:rPr>
-          <w:rFonts w:ascii="Roboto" w:hAnsi="Roboto" w:cs="Calibri"/>
-          <w:sz w:val="16"/>
-          <w:szCs w:val="16"/>
-        </w:rPr>
-        <w:t>attern</w:t>
-      </w:r>
-      <w:r>
-        <w:rPr>
-          <w:rFonts w:ascii="Roboto" w:hAnsi="Roboto" w:cs="Calibri"/>
-          <w:sz w:val="16"/>
-          <w:szCs w:val="16"/>
-        </w:rPr>
-        <w:t>s</w:t>
-      </w:r>
-      <w:r>
-        <w:rPr>
-          <w:rFonts w:ascii="Roboto" w:hAnsi="Roboto" w:cs="Calibri"/>
-          <w:sz w:val="16"/>
-          <w:szCs w:val="16"/>
+          <w:b/>
+          <w:bCs/>
+          <w:sz w:val="16"/>
+          <w:szCs w:val="16"/>
+          <w:highlight w:val="yellow"/>
+        </w:rPr>
+        <w:t>Factory</w:t>
+      </w:r>
+      <w:r>
+        <w:rPr>
+          <w:rFonts w:ascii="Roboto" w:hAnsi="Roboto" w:cs="Calibri"/>
+          <w:sz w:val="16"/>
+          <w:szCs w:val="16"/>
+          <w:highlight w:val="yellow"/>
         </w:rPr>
         <w:t xml:space="preserve"> </w:t>
       </w:r>
@@ -2902,8 +3112,245 @@
           <w:rFonts w:ascii="Roboto" w:hAnsi="Roboto" w:cs="Calibri"/>
           <w:sz w:val="16"/>
           <w:szCs w:val="16"/>
-        </w:rPr>
-        <w:t>for generating City and Route objects respectively</w:t>
+          <w:highlight w:val="yellow"/>
+        </w:rPr>
+        <w:t>pattern</w:t>
+      </w:r>
+      <w:r>
+        <w:rPr>
+          <w:rFonts w:ascii="Roboto" w:hAnsi="Roboto" w:cs="Calibri"/>
+          <w:sz w:val="16"/>
+          <w:szCs w:val="16"/>
+          <w:highlight w:val="yellow"/>
+        </w:rPr>
+        <w:t xml:space="preserve"> </w:t>
+      </w:r>
+      <w:r>
+        <w:rPr>
+          <w:rFonts w:ascii="Roboto" w:hAnsi="Roboto" w:cs="Calibri"/>
+          <w:sz w:val="16"/>
+          <w:szCs w:val="16"/>
+          <w:highlight w:val="yellow"/>
+        </w:rPr>
+        <w:t xml:space="preserve">for generating </w:t>
+      </w:r>
+      <w:r>
+        <w:rPr>
+          <w:rFonts w:ascii="Consolas" w:hAnsi="Consolas" w:cs="Calibri"/>
+          <w:sz w:val="16"/>
+          <w:szCs w:val="16"/>
+          <w:highlight w:val="yellow"/>
+        </w:rPr>
+        <w:t>City</w:t>
+      </w:r>
+      <w:r>
+        <w:rPr>
+          <w:rFonts w:ascii="Roboto" w:hAnsi="Roboto" w:cs="Calibri"/>
+          <w:sz w:val="16"/>
+          <w:szCs w:val="16"/>
+          <w:highlight w:val="yellow"/>
+        </w:rPr>
+        <w:t xml:space="preserve"> and </w:t>
+      </w:r>
+      <w:r>
+        <w:rPr>
+          <w:rFonts w:ascii="Consolas" w:hAnsi="Consolas" w:cs="Calibri"/>
+          <w:sz w:val="16"/>
+          <w:szCs w:val="16"/>
+          <w:highlight w:val="yellow"/>
+        </w:rPr>
+        <w:t>Route</w:t>
+      </w:r>
+      <w:r>
+        <w:rPr>
+          <w:rFonts w:ascii="Roboto" w:hAnsi="Roboto" w:cs="Calibri"/>
+          <w:sz w:val="16"/>
+          <w:szCs w:val="16"/>
+          <w:highlight w:val="yellow"/>
+        </w:rPr>
+        <w:t xml:space="preserve"> objects</w:t>
+      </w:r>
+      <w:r>
+        <w:rPr>
+          <w:rFonts w:ascii="Roboto" w:hAnsi="Roboto" w:cs="Calibri"/>
+          <w:sz w:val="16"/>
+          <w:szCs w:val="16"/>
+          <w:highlight w:val="yellow"/>
+        </w:rPr>
+        <w:t xml:space="preserve">, </w:t>
+      </w:r>
+      <w:r>
+        <w:rPr>
+          <w:rFonts w:ascii="Roboto" w:hAnsi="Roboto" w:cs="Calibri"/>
+          <w:sz w:val="16"/>
+          <w:szCs w:val="16"/>
+          <w:highlight w:val="yellow"/>
+        </w:rPr>
+        <w:t xml:space="preserve">to </w:t>
+      </w:r>
+      <w:r>
+        <w:rPr>
+          <w:rFonts w:ascii="Roboto" w:hAnsi="Roboto" w:cs="Calibri"/>
+          <w:sz w:val="16"/>
+          <w:szCs w:val="16"/>
+          <w:highlight w:val="yellow"/>
+        </w:rPr>
+        <w:t>abstract</w:t>
+      </w:r>
+      <w:r>
+        <w:rPr>
+          <w:rFonts w:ascii="Roboto" w:hAnsi="Roboto" w:cs="Calibri"/>
+          <w:sz w:val="16"/>
+          <w:szCs w:val="16"/>
+          <w:highlight w:val="yellow"/>
+        </w:rPr>
+        <w:t xml:space="preserve"> </w:t>
+      </w:r>
+      <w:r>
+        <w:rPr>
+          <w:rFonts w:ascii="Roboto" w:hAnsi="Roboto" w:cs="Calibri"/>
+          <w:sz w:val="16"/>
+          <w:szCs w:val="16"/>
+          <w:highlight w:val="yellow"/>
+        </w:rPr>
+        <w:t xml:space="preserve">the logic for creating </w:t>
+      </w:r>
+      <w:r>
+        <w:rPr>
+          <w:rFonts w:ascii="Roboto" w:hAnsi="Roboto" w:cs="Calibri"/>
+          <w:sz w:val="16"/>
+          <w:szCs w:val="16"/>
+          <w:highlight w:val="yellow"/>
+        </w:rPr>
+        <w:t>the</w:t>
+      </w:r>
+      <w:r>
+        <w:rPr>
+          <w:rFonts w:ascii="Roboto" w:hAnsi="Roboto" w:cs="Calibri"/>
+          <w:sz w:val="16"/>
+          <w:szCs w:val="16"/>
+          <w:highlight w:val="yellow"/>
+        </w:rPr>
+        <w:t xml:space="preserve"> objects from the rest of the program</w:t>
+      </w:r>
+      <w:r>
+        <w:rPr>
+          <w:rFonts w:ascii="Roboto" w:hAnsi="Roboto" w:cs="Calibri"/>
+          <w:sz w:val="16"/>
+          <w:szCs w:val="16"/>
+          <w:highlight w:val="yellow"/>
+        </w:rPr>
+        <w:t xml:space="preserve">. </w:t>
+      </w:r>
+      <w:r>
+        <w:rPr>
+          <w:rFonts w:ascii="Roboto" w:hAnsi="Roboto" w:cs="Calibri"/>
+          <w:sz w:val="16"/>
+          <w:szCs w:val="16"/>
+          <w:highlight w:val="yellow"/>
+        </w:rPr>
+        <w:t>Also, both the</w:t>
+      </w:r>
+      <w:r>
+        <w:rPr>
+          <w:rFonts w:ascii="Roboto" w:hAnsi="Roboto" w:cs="Calibri"/>
+          <w:sz w:val="16"/>
+          <w:szCs w:val="16"/>
+          <w:highlight w:val="yellow"/>
+        </w:rPr>
+        <w:t>se</w:t>
+      </w:r>
+      <w:r>
+        <w:rPr>
+          <w:rFonts w:ascii="Roboto" w:hAnsi="Roboto" w:cs="Calibri"/>
+          <w:sz w:val="16"/>
+          <w:szCs w:val="16"/>
+          <w:highlight w:val="yellow"/>
+        </w:rPr>
+        <w:t xml:space="preserve"> factories implement the </w:t>
+      </w:r>
+      <w:r>
+        <w:rPr>
+          <w:rFonts w:ascii="Roboto" w:hAnsi="Roboto" w:cs="Calibri"/>
+          <w:b/>
+          <w:bCs/>
+          <w:sz w:val="16"/>
+          <w:szCs w:val="16"/>
+          <w:highlight w:val="yellow"/>
+        </w:rPr>
+        <w:t>Singleton</w:t>
+      </w:r>
+      <w:r>
+        <w:rPr>
+          <w:rFonts w:ascii="Roboto" w:hAnsi="Roboto" w:cs="Calibri"/>
+          <w:sz w:val="16"/>
+          <w:szCs w:val="16"/>
+          <w:highlight w:val="yellow"/>
+        </w:rPr>
+        <w:t xml:space="preserve"> pattern </w:t>
+      </w:r>
+      <w:r>
+        <w:rPr>
+          <w:rFonts w:ascii="Roboto" w:hAnsi="Roboto" w:cs="Calibri"/>
+          <w:sz w:val="16"/>
+          <w:szCs w:val="16"/>
+          <w:highlight w:val="yellow"/>
+        </w:rPr>
+        <w:t xml:space="preserve">so that the classes which need to </w:t>
+      </w:r>
+      <w:r>
+        <w:rPr>
+          <w:rFonts w:ascii="Roboto" w:hAnsi="Roboto" w:cs="Calibri"/>
+          <w:sz w:val="16"/>
+          <w:szCs w:val="16"/>
+          <w:highlight w:val="yellow"/>
+        </w:rPr>
+        <w:t xml:space="preserve">access these factories </w:t>
+      </w:r>
+      <w:r>
+        <w:rPr>
+          <w:rFonts w:ascii="Roboto" w:hAnsi="Roboto" w:cs="Calibri"/>
+          <w:sz w:val="16"/>
+          <w:szCs w:val="16"/>
+          <w:highlight w:val="yellow"/>
+        </w:rPr>
+        <w:t xml:space="preserve">need not </w:t>
+      </w:r>
+      <w:r>
+        <w:rPr>
+          <w:rFonts w:ascii="Roboto" w:hAnsi="Roboto" w:cs="Calibri"/>
+          <w:sz w:val="16"/>
+          <w:szCs w:val="16"/>
+          <w:highlight w:val="yellow"/>
+        </w:rPr>
+        <w:t xml:space="preserve">define their own </w:t>
+      </w:r>
+      <w:r>
+        <w:rPr>
+          <w:rFonts w:ascii="Roboto" w:hAnsi="Roboto" w:cs="Calibri"/>
+          <w:sz w:val="16"/>
+          <w:szCs w:val="16"/>
+          <w:highlight w:val="yellow"/>
+        </w:rPr>
+        <w:t>objects</w:t>
+      </w:r>
+      <w:r>
+        <w:rPr>
+          <w:rFonts w:ascii="Roboto" w:hAnsi="Roboto" w:cs="Calibri"/>
+          <w:sz w:val="16"/>
+          <w:szCs w:val="16"/>
+          <w:highlight w:val="yellow"/>
+        </w:rPr>
+        <w:t xml:space="preserve"> of these factories</w:t>
+      </w:r>
+      <w:r>
+        <w:rPr>
+          <w:rFonts w:ascii="Roboto" w:hAnsi="Roboto" w:cs="Calibri"/>
+          <w:sz w:val="16"/>
+          <w:szCs w:val="16"/>
+          <w:highlight w:val="yellow"/>
+        </w:rPr>
+        <w:t>.</w:t>
       </w:r>
     </w:p>
     <w:p>
@@ -2917,90 +3364,6 @@
           <w:szCs w:val="16"/>
         </w:rPr>
       </w:pPr>
-      <w:r>
-        <w:rPr>
-          <w:rFonts w:ascii="Roboto" w:hAnsi="Roboto" w:cs="Calibri"/>
-          <w:b/>
-          <w:bCs/>
-          <w:sz w:val="16"/>
-          <w:szCs w:val="16"/>
-        </w:rPr>
-        <w:t>Design Decision #</w:t>
-      </w:r>
-      <w:r>
-        <w:rPr>
-          <w:rFonts w:ascii="Roboto" w:hAnsi="Roboto" w:cs="Calibri"/>
-          <w:b/>
-          <w:bCs/>
-          <w:sz w:val="16"/>
-          <w:szCs w:val="16"/>
-        </w:rPr>
-        <w:t>2</w:t>
-      </w:r>
-      <w:r>
-        <w:rPr>
-          <w:rFonts w:ascii="Roboto" w:hAnsi="Roboto" w:cs="Calibri"/>
-          <w:sz w:val="16"/>
-          <w:szCs w:val="16"/>
-        </w:rPr>
-        <w:t xml:space="preserve">: </w:t>
-      </w:r>
-      <w:r>
-        <w:rPr>
-          <w:rFonts w:ascii="Roboto" w:hAnsi="Roboto" w:cs="Calibri"/>
-          <w:sz w:val="16"/>
-          <w:szCs w:val="16"/>
-        </w:rPr>
-        <w:t xml:space="preserve">Implement Strategy </w:t>
-      </w:r>
-      <w:r>
-        <w:rPr>
-          <w:rFonts w:ascii="Roboto" w:hAnsi="Roboto" w:cs="Calibri"/>
-          <w:sz w:val="16"/>
-          <w:szCs w:val="16"/>
-        </w:rPr>
-        <w:t>P</w:t>
-      </w:r>
-      <w:r>
-        <w:rPr>
-          <w:rFonts w:ascii="Roboto" w:hAnsi="Roboto" w:cs="Calibri"/>
-          <w:sz w:val="16"/>
-          <w:szCs w:val="16"/>
-        </w:rPr>
-        <w:t>attern for the various Actions i.e.</w:t>
-      </w:r>
-      <w:r>
-        <w:rPr>
-          <w:rFonts w:ascii="Roboto" w:hAnsi="Roboto" w:cs="Calibri"/>
-          <w:sz w:val="16"/>
-          <w:szCs w:val="16"/>
-        </w:rPr>
-        <w:t>,</w:t>
-      </w:r>
-      <w:r>
-        <w:rPr>
-          <w:rFonts w:ascii="Roboto" w:hAnsi="Roboto" w:cs="Calibri"/>
-          <w:sz w:val="16"/>
-          <w:szCs w:val="16"/>
-        </w:rPr>
-        <w:t xml:space="preserve"> Create, Move</w:t>
-      </w:r>
-      <w:r>
-        <w:rPr>
-          <w:rFonts w:ascii="Roboto" w:hAnsi="Roboto" w:cs="Calibri"/>
-          <w:sz w:val="16"/>
-          <w:szCs w:val="16"/>
-        </w:rPr>
-        <w:t xml:space="preserve">, </w:t>
-      </w:r>
-      <w:r>
-        <w:rPr>
-          <w:rFonts w:ascii="Roboto" w:hAnsi="Roboto" w:cs="Calibri"/>
-          <w:sz w:val="16"/>
-          <w:szCs w:val="16"/>
-        </w:rPr>
-        <w:t>and Connect</w:t>
-      </w:r>
     </w:p>
     <w:p>
       <w:pPr>
@@ -3020,6 +3383,7 @@
           <w:bCs/>
           <w:sz w:val="16"/>
           <w:szCs w:val="16"/>
+          <w:highlight w:val="yellow"/>
         </w:rPr>
         <w:t>Design Decision #</w:t>
       </w:r>
@@ -3030,14 +3394,16 @@
           <w:bCs/>
           <w:sz w:val="16"/>
           <w:szCs w:val="16"/>
-        </w:rPr>
-        <w:t>3</w:t>
-      </w:r>
-      <w:r>
-        <w:rPr>
-          <w:rFonts w:ascii="Roboto" w:hAnsi="Roboto" w:cs="Calibri"/>
-          <w:sz w:val="16"/>
-          <w:szCs w:val="16"/>
+          <w:highlight w:val="yellow"/>
+        </w:rPr>
+        <w:t>2</w:t>
+      </w:r>
+      <w:r>
+        <w:rPr>
+          <w:rFonts w:ascii="Roboto" w:hAnsi="Roboto" w:cs="Calibri"/>
+          <w:sz w:val="16"/>
+          <w:szCs w:val="16"/>
+          <w:highlight w:val="yellow"/>
         </w:rPr>
         <w:t xml:space="preserve">: </w:t>
       </w:r>
@@ -3046,46 +3412,272 @@
           <w:rFonts w:ascii="Roboto" w:hAnsi="Roboto" w:cs="Calibri"/>
           <w:sz w:val="16"/>
           <w:szCs w:val="16"/>
-        </w:rPr>
-        <w:t xml:space="preserve">Implement Strategy </w:t>
-      </w:r>
-      <w:r>
-        <w:rPr>
-          <w:rFonts w:ascii="Roboto" w:hAnsi="Roboto" w:cs="Calibri"/>
-          <w:sz w:val="16"/>
-          <w:szCs w:val="16"/>
-        </w:rPr>
-        <w:t>P</w:t>
-      </w:r>
-      <w:r>
-        <w:rPr>
-          <w:rFonts w:ascii="Roboto" w:hAnsi="Roboto" w:cs="Calibri"/>
-          <w:sz w:val="16"/>
-          <w:szCs w:val="16"/>
-        </w:rPr>
-        <w:t xml:space="preserve">attern for the various </w:t>
-      </w:r>
-      <w:r>
-        <w:rPr>
-          <w:rFonts w:ascii="Roboto" w:hAnsi="Roboto" w:cs="Calibri"/>
-          <w:sz w:val="16"/>
-          <w:szCs w:val="16"/>
-        </w:rPr>
-        <w:t>algorithms for connecting cities</w:t>
-      </w:r>
-      <w:r>
-        <w:rPr>
-          <w:rFonts w:ascii="Roboto" w:hAnsi="Roboto" w:cs="Calibri"/>
-          <w:sz w:val="16"/>
-          <w:szCs w:val="16"/>
-        </w:rPr>
-        <w:t xml:space="preserve"> i.e.</w:t>
-      </w:r>
-      <w:r>
-        <w:rPr>
-          <w:rFonts w:ascii="Roboto" w:hAnsi="Roboto" w:cs="Calibri"/>
-          <w:sz w:val="16"/>
-          <w:szCs w:val="16"/>
+          <w:highlight w:val="yellow"/>
+        </w:rPr>
+        <w:t>Implement</w:t>
+      </w:r>
+      <w:r>
+        <w:rPr>
+          <w:rFonts w:ascii="Roboto" w:hAnsi="Roboto" w:cs="Calibri"/>
+          <w:sz w:val="16"/>
+          <w:szCs w:val="16"/>
+          <w:highlight w:val="yellow"/>
+        </w:rPr>
+        <w:t xml:space="preserve">ed the </w:t>
+      </w:r>
+      <w:r>
+        <w:rPr>
+          <w:rFonts w:ascii="Roboto" w:hAnsi="Roboto" w:cs="Calibri"/>
+          <w:b/>
+          <w:bCs/>
+          <w:sz w:val="16"/>
+          <w:szCs w:val="16"/>
+          <w:highlight w:val="yellow"/>
+        </w:rPr>
+        <w:t>S</w:t>
+      </w:r>
+      <w:r>
+        <w:rPr>
+          <w:rFonts w:ascii="Roboto" w:hAnsi="Roboto" w:cs="Calibri"/>
+          <w:b/>
+          <w:bCs/>
+          <w:sz w:val="16"/>
+          <w:szCs w:val="16"/>
+          <w:highlight w:val="yellow"/>
+        </w:rPr>
+        <w:t>trategy</w:t>
+      </w:r>
+      <w:r>
+        <w:rPr>
+          <w:rFonts w:ascii="Roboto" w:hAnsi="Roboto" w:cs="Calibri"/>
+          <w:sz w:val="16"/>
+          <w:szCs w:val="16"/>
+          <w:highlight w:val="yellow"/>
+        </w:rPr>
+        <w:t xml:space="preserve"> </w:t>
+      </w:r>
+      <w:r>
+        <w:rPr>
+          <w:rFonts w:ascii="Roboto" w:hAnsi="Roboto" w:cs="Calibri"/>
+          <w:sz w:val="16"/>
+          <w:szCs w:val="16"/>
+          <w:highlight w:val="yellow"/>
+        </w:rPr>
+        <w:t>p</w:t>
+      </w:r>
+      <w:r>
+        <w:rPr>
+          <w:rFonts w:ascii="Roboto" w:hAnsi="Roboto" w:cs="Calibri"/>
+          <w:sz w:val="16"/>
+          <w:szCs w:val="16"/>
+          <w:highlight w:val="yellow"/>
+        </w:rPr>
+        <w:t>attern</w:t>
+      </w:r>
+      <w:r>
+        <w:rPr>
+          <w:rFonts w:ascii="Roboto" w:hAnsi="Roboto" w:cs="Calibri"/>
+          <w:sz w:val="16"/>
+          <w:szCs w:val="16"/>
+          <w:highlight w:val="yellow"/>
+        </w:rPr>
+        <w:t xml:space="preserve"> to </w:t>
+      </w:r>
+      <w:r>
+        <w:rPr>
+          <w:rFonts w:ascii="Roboto" w:hAnsi="Roboto" w:cs="Calibri"/>
+          <w:sz w:val="16"/>
+          <w:szCs w:val="16"/>
+          <w:highlight w:val="yellow"/>
+        </w:rPr>
+        <w:t xml:space="preserve">dynamically </w:t>
+      </w:r>
+      <w:r>
+        <w:rPr>
+          <w:rFonts w:ascii="Roboto" w:hAnsi="Roboto" w:cs="Calibri"/>
+          <w:sz w:val="16"/>
+          <w:szCs w:val="16"/>
+          <w:highlight w:val="yellow"/>
+        </w:rPr>
+        <w:t>change</w:t>
+      </w:r>
+      <w:r>
+        <w:rPr>
+          <w:rFonts w:ascii="Roboto" w:hAnsi="Roboto" w:cs="Calibri"/>
+          <w:sz w:val="16"/>
+          <w:szCs w:val="16"/>
+          <w:highlight w:val="yellow"/>
+        </w:rPr>
+        <w:t xml:space="preserve"> </w:t>
+      </w:r>
+      <w:r>
+        <w:rPr>
+          <w:rFonts w:ascii="Roboto" w:hAnsi="Roboto" w:cs="Calibri"/>
+          <w:sz w:val="16"/>
+          <w:szCs w:val="16"/>
+          <w:highlight w:val="yellow"/>
+        </w:rPr>
+        <w:t xml:space="preserve">the </w:t>
+      </w:r>
+      <w:r>
+        <w:rPr>
+          <w:rFonts w:ascii="Roboto" w:hAnsi="Roboto" w:cs="Calibri"/>
+          <w:sz w:val="16"/>
+          <w:szCs w:val="16"/>
+          <w:highlight w:val="yellow"/>
+        </w:rPr>
+        <w:t>action</w:t>
+      </w:r>
+      <w:r>
+        <w:rPr>
+          <w:rFonts w:ascii="Roboto" w:hAnsi="Roboto" w:cs="Calibri"/>
+          <w:sz w:val="16"/>
+          <w:szCs w:val="16"/>
+          <w:highlight w:val="yellow"/>
+        </w:rPr>
+        <w:t xml:space="preserve"> </w:t>
+      </w:r>
+      <w:r>
+        <w:rPr>
+          <w:rFonts w:ascii="Roboto" w:hAnsi="Roboto" w:cs="Calibri"/>
+          <w:sz w:val="16"/>
+          <w:szCs w:val="16"/>
+          <w:highlight w:val="yellow"/>
+        </w:rPr>
+        <w:t>on</w:t>
+      </w:r>
+      <w:r>
+        <w:rPr>
+          <w:rFonts w:ascii="Roboto" w:hAnsi="Roboto" w:cs="Calibri"/>
+          <w:sz w:val="16"/>
+          <w:szCs w:val="16"/>
+          <w:highlight w:val="yellow"/>
+        </w:rPr>
+        <w:t xml:space="preserve"> mouse </w:t>
+      </w:r>
+      <w:r>
+        <w:rPr>
+          <w:rFonts w:ascii="Roboto" w:hAnsi="Roboto" w:cs="Calibri"/>
+          <w:sz w:val="16"/>
+          <w:szCs w:val="16"/>
+          <w:highlight w:val="yellow"/>
+        </w:rPr>
+        <w:t>press</w:t>
+      </w:r>
+      <w:r>
+        <w:rPr>
+          <w:rFonts w:ascii="Roboto" w:hAnsi="Roboto" w:cs="Calibri"/>
+          <w:sz w:val="16"/>
+          <w:szCs w:val="16"/>
+          <w:highlight w:val="yellow"/>
+        </w:rPr>
+        <w:t>/</w:t>
+      </w:r>
+      <w:r>
+        <w:rPr>
+          <w:rFonts w:ascii="Roboto" w:hAnsi="Roboto" w:cs="Calibri"/>
+          <w:sz w:val="16"/>
+          <w:szCs w:val="16"/>
+          <w:highlight w:val="yellow"/>
+        </w:rPr>
+        <w:t>drag/release</w:t>
+      </w:r>
+      <w:r>
+        <w:rPr>
+          <w:rFonts w:ascii="Roboto" w:hAnsi="Roboto" w:cs="Calibri"/>
+          <w:sz w:val="16"/>
+          <w:szCs w:val="16"/>
+          <w:highlight w:val="yellow"/>
+        </w:rPr>
+        <w:t xml:space="preserve"> at runtime</w:t>
+      </w:r>
+      <w:r>
+        <w:rPr>
+          <w:rFonts w:ascii="Roboto" w:hAnsi="Roboto" w:cs="Calibri"/>
+          <w:sz w:val="16"/>
+          <w:szCs w:val="16"/>
+          <w:highlight w:val="yellow"/>
+        </w:rPr>
+        <w:t xml:space="preserve"> </w:t>
+      </w:r>
+      <w:r>
+        <w:rPr>
+          <w:rFonts w:ascii="Roboto" w:hAnsi="Roboto" w:cs="Calibri"/>
+          <w:sz w:val="16"/>
+          <w:szCs w:val="16"/>
+          <w:highlight w:val="yellow"/>
+        </w:rPr>
+        <w:t xml:space="preserve">in response to </w:t>
+      </w:r>
+      <w:r>
+        <w:rPr>
+          <w:rFonts w:ascii="Roboto" w:hAnsi="Roboto" w:cs="Calibri"/>
+          <w:sz w:val="16"/>
+          <w:szCs w:val="16"/>
+          <w:highlight w:val="yellow"/>
+        </w:rPr>
+        <w:t>use</w:t>
+      </w:r>
+      <w:r>
+        <w:rPr>
+          <w:rFonts w:ascii="Roboto" w:hAnsi="Roboto" w:cs="Calibri"/>
+          <w:sz w:val="16"/>
+          <w:szCs w:val="16"/>
+          <w:highlight w:val="yellow"/>
+        </w:rPr>
+        <w:t>r’s</w:t>
+      </w:r>
+      <w:r>
+        <w:rPr>
+          <w:rFonts w:ascii="Roboto" w:hAnsi="Roboto" w:cs="Calibri"/>
+          <w:sz w:val="16"/>
+          <w:szCs w:val="16"/>
+          <w:highlight w:val="yellow"/>
+        </w:rPr>
+        <w:t xml:space="preserve"> selection </w:t>
+      </w:r>
+      <w:r>
+        <w:rPr>
+          <w:rFonts w:ascii="Roboto" w:hAnsi="Roboto" w:cs="Calibri"/>
+          <w:sz w:val="16"/>
+          <w:szCs w:val="16"/>
+          <w:highlight w:val="yellow"/>
+        </w:rPr>
+        <w:t xml:space="preserve">of </w:t>
+      </w:r>
+      <w:r>
+        <w:rPr>
+          <w:rFonts w:ascii="Roboto" w:hAnsi="Roboto" w:cs="Calibri"/>
+          <w:sz w:val="16"/>
+          <w:szCs w:val="16"/>
+          <w:highlight w:val="yellow"/>
+        </w:rPr>
+        <w:t>Action</w:t>
+      </w:r>
+      <w:r>
+        <w:rPr>
+          <w:rFonts w:ascii="Roboto" w:hAnsi="Roboto" w:cs="Calibri"/>
+          <w:sz w:val="16"/>
+          <w:szCs w:val="16"/>
+          <w:highlight w:val="yellow"/>
+        </w:rPr>
+        <w:t xml:space="preserve"> i.e</w:t>
+      </w:r>
+      <w:r>
+        <w:rPr>
+          <w:rFonts w:ascii="Roboto" w:hAnsi="Roboto" w:cs="Calibri"/>
+          <w:sz w:val="16"/>
+          <w:szCs w:val="16"/>
+          <w:highlight w:val="yellow"/>
+        </w:rPr>
+        <w:t>.</w:t>
+      </w:r>
+      <w:r>
+        <w:rPr>
+          <w:rFonts w:ascii="Roboto" w:hAnsi="Roboto" w:cs="Calibri"/>
+          <w:sz w:val="16"/>
+          <w:szCs w:val="16"/>
+          <w:highlight w:val="yellow"/>
         </w:rPr>
         <w:t>,</w:t>
       </w:r>
@@ -3094,48 +3686,36 @@
           <w:rFonts w:ascii="Roboto" w:hAnsi="Roboto" w:cs="Calibri"/>
           <w:sz w:val="16"/>
           <w:szCs w:val="16"/>
-        </w:rPr>
-        <w:t xml:space="preserve"> </w:t>
-      </w:r>
-      <w:r>
-        <w:rPr>
-          <w:rFonts w:ascii="Roboto" w:hAnsi="Roboto" w:cs="Calibri"/>
-          <w:sz w:val="16"/>
-          <w:szCs w:val="16"/>
-        </w:rPr>
-        <w:t xml:space="preserve">TSP – Nearest </w:t>
-      </w:r>
-      <w:r>
-        <w:rPr>
-          <w:rFonts w:ascii="Roboto" w:hAnsi="Roboto" w:cs="Calibri"/>
-          <w:sz w:val="16"/>
-          <w:szCs w:val="16"/>
-        </w:rPr>
-        <w:t>Neighbour</w:t>
-      </w:r>
-      <w:r>
-        <w:rPr>
-          <w:rFonts w:ascii="Roboto" w:hAnsi="Roboto" w:cs="Calibri"/>
-          <w:sz w:val="16"/>
-          <w:szCs w:val="16"/>
-        </w:rPr>
-        <w:t>, TSP -Pro, Clustering</w:t>
-      </w:r>
-      <w:r>
-        <w:rPr>
-          <w:rFonts w:ascii="Roboto" w:hAnsi="Roboto" w:cs="Calibri"/>
-          <w:sz w:val="16"/>
-          <w:szCs w:val="16"/>
-        </w:rPr>
-        <w:t>,</w:t>
-      </w:r>
-      <w:r>
-        <w:rPr>
-          <w:rFonts w:ascii="Roboto" w:hAnsi="Roboto" w:cs="Calibri"/>
-          <w:sz w:val="16"/>
-          <w:szCs w:val="16"/>
-        </w:rPr>
-        <w:t xml:space="preserve"> and User Connect</w:t>
+          <w:highlight w:val="yellow"/>
+        </w:rPr>
+        <w:t xml:space="preserve"> Create, Move</w:t>
+      </w:r>
+      <w:r>
+        <w:rPr>
+          <w:rFonts w:ascii="Roboto" w:hAnsi="Roboto" w:cs="Calibri"/>
+          <w:sz w:val="16"/>
+          <w:szCs w:val="16"/>
+          <w:highlight w:val="yellow"/>
+        </w:rPr>
+        <w:t xml:space="preserve">, </w:t>
+      </w:r>
+      <w:r>
+        <w:rPr>
+          <w:rFonts w:ascii="Roboto" w:hAnsi="Roboto" w:cs="Calibri"/>
+          <w:sz w:val="16"/>
+          <w:szCs w:val="16"/>
+          <w:highlight w:val="yellow"/>
+        </w:rPr>
+        <w:t>and Connect</w:t>
+      </w:r>
+      <w:r>
+        <w:rPr>
+          <w:rFonts w:ascii="Roboto" w:hAnsi="Roboto" w:cs="Calibri"/>
+          <w:sz w:val="16"/>
+          <w:szCs w:val="16"/>
+          <w:highlight w:val="yellow"/>
+        </w:rPr>
+        <w:t>, from the Action menu.</w:t>
       </w:r>
     </w:p>
     <w:p>
@@ -3149,90 +3729,6 @@
           <w:szCs w:val="16"/>
         </w:rPr>
       </w:pPr>
-      <w:r>
-        <w:rPr>
-          <w:rFonts w:ascii="Roboto" w:hAnsi="Roboto" w:cs="Calibri"/>
-          <w:b/>
-          <w:bCs/>
-          <w:sz w:val="16"/>
-          <w:szCs w:val="16"/>
-        </w:rPr>
-        <w:t>Design Decision #</w:t>
-      </w:r>
-      <w:r>
-        <w:rPr>
-          <w:rFonts w:ascii="Roboto" w:hAnsi="Roboto" w:cs="Calibri"/>
-          <w:b/>
-          <w:bCs/>
-          <w:sz w:val="16"/>
-          <w:szCs w:val="16"/>
-        </w:rPr>
-        <w:t>4</w:t>
-      </w:r>
-      <w:r>
-        <w:rPr>
-          <w:rFonts w:ascii="Roboto" w:hAnsi="Roboto" w:cs="Calibri"/>
-          <w:sz w:val="16"/>
-          <w:szCs w:val="16"/>
-        </w:rPr>
-        <w:t xml:space="preserve">: </w:t>
-      </w:r>
-      <w:r>
-        <w:rPr>
-          <w:rFonts w:ascii="Roboto" w:hAnsi="Roboto" w:cs="Calibri"/>
-          <w:sz w:val="16"/>
-          <w:szCs w:val="16"/>
-        </w:rPr>
-        <w:t xml:space="preserve">Implement </w:t>
-      </w:r>
-      <w:r>
-        <w:rPr>
-          <w:rFonts w:ascii="Roboto" w:hAnsi="Roboto" w:cs="Calibri"/>
-          <w:sz w:val="16"/>
-          <w:szCs w:val="16"/>
-        </w:rPr>
-        <w:t>O</w:t>
-      </w:r>
-      <w:r>
-        <w:rPr>
-          <w:rFonts w:ascii="Roboto" w:hAnsi="Roboto" w:cs="Calibri"/>
-          <w:sz w:val="16"/>
-          <w:szCs w:val="16"/>
-        </w:rPr>
-        <w:t>bserver</w:t>
-      </w:r>
-      <w:r>
-        <w:rPr>
-          <w:rFonts w:ascii="Roboto" w:hAnsi="Roboto" w:cs="Calibri"/>
-          <w:sz w:val="16"/>
-          <w:szCs w:val="16"/>
-        </w:rPr>
-        <w:t xml:space="preserve"> </w:t>
-      </w:r>
-      <w:r>
-        <w:rPr>
-          <w:rFonts w:ascii="Roboto" w:hAnsi="Roboto" w:cs="Calibri"/>
-          <w:sz w:val="16"/>
-          <w:szCs w:val="16"/>
-        </w:rPr>
-        <w:t>P</w:t>
-      </w:r>
-      <w:r>
-        <w:rPr>
-          <w:rFonts w:ascii="Roboto" w:hAnsi="Roboto" w:cs="Calibri"/>
-          <w:sz w:val="16"/>
-          <w:szCs w:val="16"/>
-        </w:rPr>
-        <w:t xml:space="preserve">attern </w:t>
-      </w:r>
-      <w:r>
-        <w:rPr>
-          <w:rFonts w:ascii="Roboto" w:hAnsi="Roboto" w:cs="Calibri"/>
-          <w:sz w:val="16"/>
-          <w:szCs w:val="16"/>
-        </w:rPr>
-        <w:t>for running the connection algorithm in background</w:t>
-      </w:r>
     </w:p>
     <w:p>
       <w:pPr>
@@ -3253,57 +3749,79 @@
           <w:sz w:val="16"/>
           <w:szCs w:val="16"/>
         </w:rPr>
-        <w:t>Design Decision #</w:t>
-      </w:r>
-      <w:r>
-        <w:rPr>
-          <w:rFonts w:ascii="Roboto" w:hAnsi="Roboto" w:cs="Calibri"/>
-          <w:b/>
-          <w:bCs/>
-          <w:sz w:val="16"/>
-          <w:szCs w:val="16"/>
-        </w:rPr>
-        <w:t>5</w:t>
-      </w:r>
-      <w:r>
-        <w:rPr>
-          <w:rFonts w:ascii="Roboto" w:hAnsi="Roboto" w:cs="Calibri"/>
-          <w:sz w:val="16"/>
-          <w:szCs w:val="16"/>
-        </w:rPr>
-        <w:t xml:space="preserve">: </w:t>
-      </w:r>
-      <w:r>
-        <w:rPr>
-          <w:rFonts w:ascii="Roboto" w:hAnsi="Roboto" w:cs="Calibri"/>
-          <w:sz w:val="16"/>
-          <w:szCs w:val="16"/>
-        </w:rPr>
-        <w:t xml:space="preserve">Implement </w:t>
-      </w:r>
-      <w:r>
-        <w:rPr>
-          <w:rFonts w:ascii="Roboto" w:hAnsi="Roboto" w:cs="Calibri"/>
-          <w:sz w:val="16"/>
-          <w:szCs w:val="16"/>
-        </w:rPr>
-        <w:t>Decorator</w:t>
-      </w:r>
-      <w:r>
-        <w:rPr>
-          <w:rFonts w:ascii="Roboto" w:hAnsi="Roboto" w:cs="Calibri"/>
-          <w:sz w:val="16"/>
-          <w:szCs w:val="16"/>
-        </w:rPr>
-        <w:t xml:space="preserve"> Pattern for </w:t>
-      </w:r>
-      <w:r>
-        <w:rPr>
-          <w:rFonts w:ascii="Roboto" w:hAnsi="Roboto" w:cs="Calibri"/>
-          <w:sz w:val="16"/>
-          <w:szCs w:val="16"/>
-        </w:rPr>
-        <w:t>modifying the city shape</w:t>
+        <w:t>Design Decision #3</w:t>
+      </w:r>
+      <w:r>
+        <w:rPr>
+          <w:rFonts w:ascii="Roboto" w:hAnsi="Roboto" w:cs="Calibri"/>
+          <w:sz w:val="16"/>
+          <w:szCs w:val="16"/>
+        </w:rPr>
+        <w:t xml:space="preserve">: Implement Strategy </w:t>
+      </w:r>
+      <w:r>
+        <w:rPr>
+          <w:rFonts w:ascii="Roboto" w:hAnsi="Roboto" w:cs="Calibri"/>
+          <w:sz w:val="16"/>
+          <w:szCs w:val="16"/>
+        </w:rPr>
+        <w:t>P</w:t>
+      </w:r>
+      <w:r>
+        <w:rPr>
+          <w:rFonts w:ascii="Roboto" w:hAnsi="Roboto" w:cs="Calibri"/>
+          <w:sz w:val="16"/>
+          <w:szCs w:val="16"/>
+        </w:rPr>
+        <w:t>attern for the various algorithms for connecting cities i.e.</w:t>
+      </w:r>
+      <w:r>
+        <w:rPr>
+          <w:rFonts w:ascii="Roboto" w:hAnsi="Roboto" w:cs="Calibri"/>
+          <w:sz w:val="16"/>
+          <w:szCs w:val="16"/>
+        </w:rPr>
+        <w:t>,</w:t>
+      </w:r>
+      <w:r>
+        <w:rPr>
+          <w:rFonts w:ascii="Roboto" w:hAnsi="Roboto" w:cs="Calibri"/>
+          <w:sz w:val="16"/>
+          <w:szCs w:val="16"/>
+        </w:rPr>
+        <w:t xml:space="preserve"> TSP – Nearest </w:t>
+      </w:r>
+      <w:r>
+        <w:rPr>
+          <w:rFonts w:ascii="Roboto" w:hAnsi="Roboto" w:cs="Calibri"/>
+          <w:sz w:val="16"/>
+          <w:szCs w:val="16"/>
+        </w:rPr>
+        <w:t>Neighbour</w:t>
+      </w:r>
+      <w:r>
+        <w:rPr>
+          <w:rFonts w:ascii="Roboto" w:hAnsi="Roboto" w:cs="Calibri"/>
+          <w:sz w:val="16"/>
+          <w:szCs w:val="16"/>
+        </w:rPr>
+        <w:t>, TSP -Pro, Clustering</w:t>
+      </w:r>
+      <w:r>
+        <w:rPr>
+          <w:rFonts w:ascii="Roboto" w:hAnsi="Roboto" w:cs="Calibri"/>
+          <w:sz w:val="16"/>
+          <w:szCs w:val="16"/>
+        </w:rPr>
+        <w:t>,</w:t>
+      </w:r>
+      <w:r>
+        <w:rPr>
+          <w:rFonts w:ascii="Roboto" w:hAnsi="Roboto" w:cs="Calibri"/>
+          <w:sz w:val="16"/>
+          <w:szCs w:val="16"/>
+        </w:rPr>
+        <w:t xml:space="preserve"> and User Connect</w:t>
       </w:r>
     </w:p>
     <w:p>
@@ -3317,66 +3835,6 @@
           <w:szCs w:val="16"/>
         </w:rPr>
       </w:pPr>
-      <w:r>
-        <w:rPr>
-          <w:rFonts w:ascii="Roboto" w:hAnsi="Roboto" w:cs="Calibri"/>
-          <w:b/>
-          <w:bCs/>
-          <w:sz w:val="16"/>
-          <w:szCs w:val="16"/>
-        </w:rPr>
-        <w:t>Design Decision #</w:t>
-      </w:r>
-      <w:r>
-        <w:rPr>
-          <w:rFonts w:ascii="Roboto" w:hAnsi="Roboto" w:cs="Calibri"/>
-          <w:b/>
-          <w:bCs/>
-          <w:sz w:val="16"/>
-          <w:szCs w:val="16"/>
-        </w:rPr>
-        <w:t>6</w:t>
-      </w:r>
-      <w:r>
-        <w:rPr>
-          <w:rFonts w:ascii="Roboto" w:hAnsi="Roboto" w:cs="Calibri"/>
-          <w:sz w:val="16"/>
-          <w:szCs w:val="16"/>
-        </w:rPr>
-        <w:t xml:space="preserve">: </w:t>
-      </w:r>
-      <w:r>
-        <w:rPr>
-          <w:rFonts w:ascii="Roboto" w:hAnsi="Roboto" w:cs="Calibri"/>
-          <w:sz w:val="16"/>
-          <w:szCs w:val="16"/>
-        </w:rPr>
-        <w:t xml:space="preserve">Implement </w:t>
-      </w:r>
-      <w:r>
-        <w:rPr>
-          <w:rFonts w:ascii="Roboto" w:hAnsi="Roboto" w:cs="Calibri"/>
-          <w:sz w:val="16"/>
-          <w:szCs w:val="16"/>
-        </w:rPr>
-        <w:t>Chain of Responsibility</w:t>
-      </w:r>
-      <w:r>
-        <w:rPr>
-          <w:rFonts w:ascii="Roboto" w:hAnsi="Roboto" w:cs="Calibri"/>
-          <w:sz w:val="16"/>
-          <w:szCs w:val="16"/>
-        </w:rPr>
-        <w:t xml:space="preserve"> Pattern </w:t>
-      </w:r>
-      <w:r>
-        <w:rPr>
-          <w:rFonts w:ascii="Roboto" w:hAnsi="Roboto" w:cs="Calibri"/>
-          <w:sz w:val="16"/>
-          <w:szCs w:val="16"/>
-        </w:rPr>
-        <w:t>for applying the decorations to the city shape</w:t>
-      </w:r>
     </w:p>
     <w:p>
       <w:pPr>
@@ -3407,31 +3865,55 @@
           <w:sz w:val="16"/>
           <w:szCs w:val="16"/>
         </w:rPr>
-        <w:t>7</w:t>
-      </w:r>
-      <w:r>
-        <w:rPr>
-          <w:rFonts w:ascii="Roboto" w:hAnsi="Roboto" w:cs="Calibri"/>
-          <w:sz w:val="16"/>
-          <w:szCs w:val="16"/>
-        </w:rPr>
-        <w:t xml:space="preserve">: </w:t>
-      </w:r>
-      <w:r>
-        <w:rPr>
-          <w:rFonts w:ascii="Roboto" w:hAnsi="Roboto" w:cs="Calibri"/>
-          <w:sz w:val="16"/>
-          <w:szCs w:val="16"/>
-        </w:rPr>
-        <w:t>Implement</w:t>
-      </w:r>
-      <w:r>
-        <w:rPr>
-          <w:rFonts w:ascii="Roboto" w:hAnsi="Roboto" w:cs="Calibri"/>
-          <w:sz w:val="16"/>
-          <w:szCs w:val="16"/>
-        </w:rPr>
-        <w:t xml:space="preserve"> Singleton Pattern for city and route repository</w:t>
+        <w:t>4</w:t>
+      </w:r>
+      <w:r>
+        <w:rPr>
+          <w:rFonts w:ascii="Roboto" w:hAnsi="Roboto" w:cs="Calibri"/>
+          <w:sz w:val="16"/>
+          <w:szCs w:val="16"/>
+        </w:rPr>
+        <w:t xml:space="preserve">: Implement </w:t>
+      </w:r>
+      <w:r>
+        <w:rPr>
+          <w:rFonts w:ascii="Roboto" w:hAnsi="Roboto" w:cs="Calibri"/>
+          <w:sz w:val="16"/>
+          <w:szCs w:val="16"/>
+        </w:rPr>
+        <w:t>O</w:t>
+      </w:r>
+      <w:r>
+        <w:rPr>
+          <w:rFonts w:ascii="Roboto" w:hAnsi="Roboto" w:cs="Calibri"/>
+          <w:sz w:val="16"/>
+          <w:szCs w:val="16"/>
+        </w:rPr>
+        <w:t xml:space="preserve">bserver </w:t>
+      </w:r>
+      <w:r>
+        <w:rPr>
+          <w:rFonts w:ascii="Roboto" w:hAnsi="Roboto" w:cs="Calibri"/>
+          <w:sz w:val="16"/>
+          <w:szCs w:val="16"/>
+        </w:rPr>
+        <w:t>P</w:t>
+      </w:r>
+      <w:r>
+        <w:rPr>
+          <w:rFonts w:ascii="Roboto" w:hAnsi="Roboto" w:cs="Calibri"/>
+          <w:sz w:val="16"/>
+          <w:szCs w:val="16"/>
+        </w:rPr>
+        <w:t xml:space="preserve">attern </w:t>
+      </w:r>
+      <w:r>
+        <w:rPr>
+          <w:rFonts w:ascii="Roboto" w:hAnsi="Roboto" w:cs="Calibri"/>
+          <w:sz w:val="16"/>
+          <w:szCs w:val="16"/>
+        </w:rPr>
+        <w:t>for running the connection algorithm in background</w:t>
       </w:r>
     </w:p>
     <w:p>
@@ -3445,66 +3927,6 @@
           <w:szCs w:val="16"/>
         </w:rPr>
       </w:pPr>
-      <w:r>
-        <w:rPr>
-          <w:rFonts w:ascii="Roboto" w:hAnsi="Roboto" w:cs="Calibri"/>
-          <w:b/>
-          <w:bCs/>
-          <w:sz w:val="16"/>
-          <w:szCs w:val="16"/>
-        </w:rPr>
-        <w:t>Design Decision #</w:t>
-      </w:r>
-      <w:r>
-        <w:rPr>
-          <w:rFonts w:ascii="Roboto" w:hAnsi="Roboto" w:cs="Calibri"/>
-          <w:b/>
-          <w:bCs/>
-          <w:sz w:val="16"/>
-          <w:szCs w:val="16"/>
-        </w:rPr>
-        <w:t>8</w:t>
-      </w:r>
-      <w:r>
-        <w:rPr>
-          <w:rFonts w:ascii="Roboto" w:hAnsi="Roboto" w:cs="Calibri"/>
-          <w:sz w:val="16"/>
-          <w:szCs w:val="16"/>
-        </w:rPr>
-        <w:t xml:space="preserve">: </w:t>
-      </w:r>
-      <w:r>
-        <w:rPr>
-          <w:rFonts w:ascii="Roboto" w:hAnsi="Roboto" w:cs="Calibri"/>
-          <w:sz w:val="16"/>
-          <w:szCs w:val="16"/>
-        </w:rPr>
-        <w:t xml:space="preserve">Implement </w:t>
-      </w:r>
-      <w:r>
-        <w:rPr>
-          <w:rFonts w:ascii="Roboto" w:hAnsi="Roboto" w:cs="Calibri"/>
-          <w:sz w:val="16"/>
-          <w:szCs w:val="16"/>
-        </w:rPr>
-        <w:t>Iterator</w:t>
-      </w:r>
-      <w:r>
-        <w:rPr>
-          <w:rFonts w:ascii="Roboto" w:hAnsi="Roboto" w:cs="Calibri"/>
-          <w:sz w:val="16"/>
-          <w:szCs w:val="16"/>
-        </w:rPr>
-        <w:t xml:space="preserve"> Pattern for city and route </w:t>
-      </w:r>
-      <w:r>
-        <w:rPr>
-          <w:rFonts w:ascii="Roboto" w:hAnsi="Roboto" w:cs="Calibri"/>
-          <w:sz w:val="16"/>
-          <w:szCs w:val="16"/>
-        </w:rPr>
-        <w:t>list contained within their respective repositories</w:t>
-      </w:r>
     </w:p>
     <w:p>
       <w:pPr>
@@ -3525,41 +3947,15 @@
           <w:sz w:val="16"/>
           <w:szCs w:val="16"/>
         </w:rPr>
-        <w:t>Design Decision #</w:t>
-      </w:r>
-      <w:r>
-        <w:rPr>
-          <w:rFonts w:ascii="Roboto" w:hAnsi="Roboto" w:cs="Calibri"/>
-          <w:b/>
-          <w:bCs/>
-          <w:sz w:val="16"/>
-          <w:szCs w:val="16"/>
-        </w:rPr>
-        <w:t>9</w:t>
-      </w:r>
-      <w:r>
-        <w:rPr>
-          <w:rFonts w:ascii="Roboto" w:hAnsi="Roboto" w:cs="Calibri"/>
-          <w:sz w:val="16"/>
-          <w:szCs w:val="16"/>
-        </w:rPr>
-        <w:t xml:space="preserve">: </w:t>
-      </w:r>
-      <w:r>
-        <w:rPr>
-          <w:rFonts w:ascii="Roboto" w:hAnsi="Roboto" w:cs="Calibri"/>
-          <w:sz w:val="16"/>
-          <w:szCs w:val="16"/>
-        </w:rPr>
-        <w:t xml:space="preserve">Implement Singleton Pattern for </w:t>
-      </w:r>
-      <w:r>
-        <w:rPr>
-          <w:rFonts w:ascii="Roboto" w:hAnsi="Roboto" w:cs="Calibri"/>
-          <w:sz w:val="16"/>
-          <w:szCs w:val="16"/>
-        </w:rPr>
-        <w:t>logger</w:t>
+        <w:t>Design Decision #5</w:t>
+      </w:r>
+      <w:r>
+        <w:rPr>
+          <w:rFonts w:ascii="Roboto" w:hAnsi="Roboto" w:cs="Calibri"/>
+          <w:sz w:val="16"/>
+          <w:szCs w:val="16"/>
+        </w:rPr>
+        <w:t>: Implement Decorator Pattern for modifying the city shape</w:t>
       </w:r>
     </w:p>
     <w:p>
@@ -3573,6 +3969,18 @@
           <w:szCs w:val="16"/>
         </w:rPr>
       </w:pPr>
+    </w:p>
+    <w:p>
+      <w:pPr>
+        <w:pStyle w:val="NoSpacing"/>
+        <w:spacing w:after="120"/>
+        <w:jc w:val="both"/>
+        <w:rPr>
+          <w:rFonts w:ascii="Roboto" w:hAnsi="Roboto" w:cs="Calibri"/>
+          <w:sz w:val="16"/>
+          <w:szCs w:val="16"/>
+        </w:rPr>
+      </w:pPr>
       <w:r>
         <w:rPr>
           <w:rFonts w:ascii="Roboto" w:hAnsi="Roboto" w:cs="Calibri"/>
@@ -3580,8 +3988,27 @@
           <w:bCs/>
           <w:sz w:val="16"/>
           <w:szCs w:val="16"/>
-        </w:rPr>
-        <w:t>Design Decision #</w:t>
+          <w:highlight w:val="yellow"/>
+        </w:rPr>
+        <w:t>Design Decision #6</w:t>
+      </w:r>
+      <w:r>
+        <w:rPr>
+          <w:rFonts w:ascii="Roboto" w:hAnsi="Roboto" w:cs="Calibri"/>
+          <w:sz w:val="16"/>
+          <w:szCs w:val="16"/>
+          <w:highlight w:val="yellow"/>
+        </w:rPr>
+        <w:t>: Implement</w:t>
+      </w:r>
+      <w:r>
+        <w:rPr>
+          <w:rFonts w:ascii="Roboto" w:hAnsi="Roboto" w:cs="Calibri"/>
+          <w:sz w:val="16"/>
+          <w:szCs w:val="16"/>
+          <w:highlight w:val="yellow"/>
+        </w:rPr>
+        <w:t xml:space="preserve">ed the </w:t>
       </w:r>
       <w:r>
         <w:rPr>
@@ -3590,8 +4017,368 @@
           <w:bCs/>
           <w:sz w:val="16"/>
           <w:szCs w:val="16"/>
-        </w:rPr>
-        <w:t>10</w:t>
+          <w:highlight w:val="yellow"/>
+        </w:rPr>
+        <w:t>Chain of Responsibility</w:t>
+      </w:r>
+      <w:r>
+        <w:rPr>
+          <w:rFonts w:ascii="Roboto" w:hAnsi="Roboto" w:cs="Calibri"/>
+          <w:sz w:val="16"/>
+          <w:szCs w:val="16"/>
+          <w:highlight w:val="yellow"/>
+        </w:rPr>
+        <w:t xml:space="preserve"> </w:t>
+      </w:r>
+      <w:r>
+        <w:rPr>
+          <w:rFonts w:ascii="Roboto" w:hAnsi="Roboto" w:cs="Calibri"/>
+          <w:sz w:val="16"/>
+          <w:szCs w:val="16"/>
+          <w:highlight w:val="yellow"/>
+        </w:rPr>
+        <w:t>p</w:t>
+      </w:r>
+      <w:r>
+        <w:rPr>
+          <w:rFonts w:ascii="Roboto" w:hAnsi="Roboto" w:cs="Calibri"/>
+          <w:sz w:val="16"/>
+          <w:szCs w:val="16"/>
+          <w:highlight w:val="yellow"/>
+        </w:rPr>
+        <w:t>attern for applying the decorations to city shape</w:t>
+      </w:r>
+      <w:r>
+        <w:rPr>
+          <w:rFonts w:ascii="Roboto" w:hAnsi="Roboto" w:cs="Calibri"/>
+          <w:sz w:val="16"/>
+          <w:szCs w:val="16"/>
+          <w:highlight w:val="yellow"/>
+        </w:rPr>
+        <w:t xml:space="preserve"> through a chain of handlers which inspects some conditions, applies the decoration if the conditions are met and passes on the responsibility for decoration to the next handler</w:t>
+      </w:r>
+      <w:r>
+        <w:rPr>
+          <w:rFonts w:ascii="Roboto" w:hAnsi="Roboto" w:cs="Calibri"/>
+          <w:sz w:val="16"/>
+          <w:szCs w:val="16"/>
+          <w:highlight w:val="yellow"/>
+        </w:rPr>
+        <w:t>.</w:t>
+      </w:r>
+      <w:r>
+        <w:rPr>
+          <w:rFonts w:ascii="Roboto" w:hAnsi="Roboto" w:cs="Calibri"/>
+          <w:sz w:val="16"/>
+          <w:szCs w:val="16"/>
+        </w:rPr>
+        <w:t xml:space="preserve"> </w:t>
+      </w:r>
+    </w:p>
+    <w:p>
+      <w:pPr>
+        <w:pStyle w:val="NoSpacing"/>
+        <w:spacing w:after="120"/>
+        <w:jc w:val="both"/>
+        <w:rPr>
+          <w:rFonts w:ascii="Roboto" w:hAnsi="Roboto" w:cs="Calibri"/>
+          <w:sz w:val="16"/>
+          <w:szCs w:val="16"/>
+        </w:rPr>
+      </w:pPr>
+    </w:p>
+    <w:p>
+      <w:pPr>
+        <w:pStyle w:val="NoSpacing"/>
+        <w:spacing w:after="120"/>
+        <w:jc w:val="both"/>
+        <w:rPr>
+          <w:rFonts w:ascii="Roboto" w:hAnsi="Roboto" w:cs="Calibri"/>
+          <w:sz w:val="16"/>
+          <w:szCs w:val="16"/>
+        </w:rPr>
+      </w:pPr>
+      <w:r>
+        <w:rPr>
+          <w:rFonts w:ascii="Roboto" w:hAnsi="Roboto" w:cs="Calibri"/>
+          <w:b/>
+          <w:bCs/>
+          <w:sz w:val="16"/>
+          <w:szCs w:val="16"/>
+          <w:highlight w:val="yellow"/>
+        </w:rPr>
+        <w:t>Design Decision #7</w:t>
+      </w:r>
+      <w:r>
+        <w:rPr>
+          <w:rFonts w:ascii="Roboto" w:hAnsi="Roboto" w:cs="Calibri"/>
+          <w:sz w:val="16"/>
+          <w:szCs w:val="16"/>
+          <w:highlight w:val="yellow"/>
+        </w:rPr>
+        <w:t>: Implement</w:t>
+      </w:r>
+      <w:r>
+        <w:rPr>
+          <w:rFonts w:ascii="Roboto" w:hAnsi="Roboto" w:cs="Calibri"/>
+          <w:sz w:val="16"/>
+          <w:szCs w:val="16"/>
+          <w:highlight w:val="yellow"/>
+        </w:rPr>
+        <w:t>ed the</w:t>
+      </w:r>
+      <w:r>
+        <w:rPr>
+          <w:rFonts w:ascii="Roboto" w:hAnsi="Roboto" w:cs="Calibri"/>
+          <w:sz w:val="16"/>
+          <w:szCs w:val="16"/>
+          <w:highlight w:val="yellow"/>
+        </w:rPr>
+        <w:t xml:space="preserve"> </w:t>
+      </w:r>
+      <w:r>
+        <w:rPr>
+          <w:rFonts w:ascii="Roboto" w:hAnsi="Roboto" w:cs="Calibri"/>
+          <w:b/>
+          <w:bCs/>
+          <w:sz w:val="16"/>
+          <w:szCs w:val="16"/>
+          <w:highlight w:val="yellow"/>
+        </w:rPr>
+        <w:t>Singleton</w:t>
+      </w:r>
+      <w:r>
+        <w:rPr>
+          <w:rFonts w:ascii="Roboto" w:hAnsi="Roboto" w:cs="Calibri"/>
+          <w:sz w:val="16"/>
+          <w:szCs w:val="16"/>
+          <w:highlight w:val="yellow"/>
+        </w:rPr>
+        <w:t xml:space="preserve"> </w:t>
+      </w:r>
+      <w:r>
+        <w:rPr>
+          <w:rFonts w:ascii="Roboto" w:hAnsi="Roboto" w:cs="Calibri"/>
+          <w:sz w:val="16"/>
+          <w:szCs w:val="16"/>
+          <w:highlight w:val="yellow"/>
+        </w:rPr>
+        <w:t>p</w:t>
+      </w:r>
+      <w:r>
+        <w:rPr>
+          <w:rFonts w:ascii="Roboto" w:hAnsi="Roboto" w:cs="Calibri"/>
+          <w:sz w:val="16"/>
+          <w:szCs w:val="16"/>
+          <w:highlight w:val="yellow"/>
+        </w:rPr>
+        <w:t xml:space="preserve">attern for </w:t>
+      </w:r>
+      <w:r>
+        <w:rPr>
+          <w:rFonts w:ascii="Roboto" w:hAnsi="Roboto" w:cs="Calibri"/>
+          <w:sz w:val="16"/>
+          <w:szCs w:val="16"/>
+          <w:highlight w:val="yellow"/>
+        </w:rPr>
+        <w:t>city</w:t>
+      </w:r>
+      <w:r>
+        <w:rPr>
+          <w:rFonts w:ascii="Roboto" w:hAnsi="Roboto" w:cs="Calibri"/>
+          <w:sz w:val="16"/>
+          <w:szCs w:val="16"/>
+          <w:highlight w:val="yellow"/>
+        </w:rPr>
+        <w:t xml:space="preserve"> and route repository</w:t>
+      </w:r>
+      <w:r>
+        <w:rPr>
+          <w:rFonts w:ascii="Roboto" w:hAnsi="Roboto" w:cs="Calibri"/>
+          <w:sz w:val="16"/>
+          <w:szCs w:val="16"/>
+          <w:highlight w:val="yellow"/>
+        </w:rPr>
+        <w:t xml:space="preserve"> </w:t>
+      </w:r>
+      <w:r>
+        <w:rPr>
+          <w:rFonts w:ascii="Roboto" w:hAnsi="Roboto" w:cs="Calibri"/>
+          <w:sz w:val="16"/>
+          <w:szCs w:val="16"/>
+          <w:highlight w:val="yellow"/>
+        </w:rPr>
+        <w:t xml:space="preserve">so that the classes which need to access these </w:t>
+      </w:r>
+      <w:r>
+        <w:rPr>
+          <w:rFonts w:ascii="Roboto" w:hAnsi="Roboto" w:cs="Calibri"/>
+          <w:sz w:val="16"/>
+          <w:szCs w:val="16"/>
+          <w:highlight w:val="yellow"/>
+        </w:rPr>
+        <w:t xml:space="preserve">repositories </w:t>
+      </w:r>
+      <w:r>
+        <w:rPr>
+          <w:rFonts w:ascii="Roboto" w:hAnsi="Roboto" w:cs="Calibri"/>
+          <w:sz w:val="16"/>
+          <w:szCs w:val="16"/>
+          <w:highlight w:val="yellow"/>
+        </w:rPr>
+        <w:t xml:space="preserve">need not define their own </w:t>
+      </w:r>
+      <w:r>
+        <w:rPr>
+          <w:rFonts w:ascii="Roboto" w:hAnsi="Roboto" w:cs="Calibri"/>
+          <w:sz w:val="16"/>
+          <w:szCs w:val="16"/>
+          <w:highlight w:val="yellow"/>
+        </w:rPr>
+        <w:t>objects of these repositories. A</w:t>
+      </w:r>
+      <w:r>
+        <w:rPr>
+          <w:rFonts w:ascii="Roboto" w:hAnsi="Roboto" w:cs="Calibri"/>
+          <w:sz w:val="16"/>
+          <w:szCs w:val="16"/>
+          <w:highlight w:val="yellow"/>
+        </w:rPr>
+        <w:t>lso</w:t>
+      </w:r>
+      <w:r>
+        <w:rPr>
+          <w:rFonts w:ascii="Roboto" w:hAnsi="Roboto" w:cs="Calibri"/>
+          <w:sz w:val="16"/>
+          <w:szCs w:val="16"/>
+          <w:highlight w:val="yellow"/>
+        </w:rPr>
+        <w:t xml:space="preserve">, it ensures that there is </w:t>
+      </w:r>
+      <w:r>
+        <w:rPr>
+          <w:rFonts w:ascii="Roboto" w:hAnsi="Roboto" w:cs="Calibri"/>
+          <w:sz w:val="16"/>
+          <w:szCs w:val="16"/>
+          <w:highlight w:val="yellow"/>
+        </w:rPr>
+        <w:t xml:space="preserve">only </w:t>
+      </w:r>
+      <w:r>
+        <w:rPr>
+          <w:rFonts w:ascii="Roboto" w:hAnsi="Roboto" w:cs="Calibri"/>
+          <w:sz w:val="16"/>
+          <w:szCs w:val="16"/>
+          <w:highlight w:val="yellow"/>
+        </w:rPr>
+        <w:t>one</w:t>
+      </w:r>
+      <w:r>
+        <w:rPr>
+          <w:rFonts w:ascii="Roboto" w:hAnsi="Roboto" w:cs="Calibri"/>
+          <w:sz w:val="16"/>
+          <w:szCs w:val="16"/>
+          <w:highlight w:val="yellow"/>
+        </w:rPr>
+        <w:t xml:space="preserve"> single repository for each </w:t>
+      </w:r>
+      <w:r>
+        <w:rPr>
+          <w:rFonts w:ascii="Consolas" w:hAnsi="Consolas" w:cs="Calibri"/>
+          <w:sz w:val="16"/>
+          <w:szCs w:val="16"/>
+          <w:highlight w:val="yellow"/>
+        </w:rPr>
+        <w:t>City</w:t>
+      </w:r>
+      <w:r>
+        <w:rPr>
+          <w:rFonts w:ascii="Roboto" w:hAnsi="Roboto" w:cs="Calibri"/>
+          <w:sz w:val="16"/>
+          <w:szCs w:val="16"/>
+          <w:highlight w:val="yellow"/>
+        </w:rPr>
+        <w:t xml:space="preserve"> and </w:t>
+      </w:r>
+      <w:r>
+        <w:rPr>
+          <w:rFonts w:ascii="Consolas" w:hAnsi="Consolas" w:cs="Calibri"/>
+          <w:sz w:val="16"/>
+          <w:szCs w:val="16"/>
+          <w:highlight w:val="yellow"/>
+        </w:rPr>
+        <w:t>Route</w:t>
+      </w:r>
+      <w:r>
+        <w:rPr>
+          <w:rFonts w:ascii="Roboto" w:hAnsi="Roboto" w:cs="Calibri"/>
+          <w:sz w:val="16"/>
+          <w:szCs w:val="16"/>
+          <w:highlight w:val="yellow"/>
+        </w:rPr>
+        <w:t xml:space="preserve"> </w:t>
+      </w:r>
+      <w:r>
+        <w:rPr>
+          <w:rFonts w:ascii="Roboto" w:hAnsi="Roboto" w:cs="Calibri"/>
+          <w:sz w:val="16"/>
+          <w:szCs w:val="16"/>
+          <w:highlight w:val="yellow"/>
+        </w:rPr>
+        <w:t>in</w:t>
+      </w:r>
+      <w:r>
+        <w:rPr>
+          <w:rFonts w:ascii="Roboto" w:hAnsi="Roboto" w:cs="Calibri"/>
+          <w:sz w:val="16"/>
+          <w:szCs w:val="16"/>
+          <w:highlight w:val="yellow"/>
+        </w:rPr>
+        <w:t xml:space="preserve"> the entire program.</w:t>
+      </w:r>
+    </w:p>
+    <w:p>
+      <w:pPr>
+        <w:pStyle w:val="NoSpacing"/>
+        <w:spacing w:after="120"/>
+        <w:jc w:val="both"/>
+        <w:rPr>
+          <w:rFonts w:ascii="Roboto" w:hAnsi="Roboto" w:cs="Calibri"/>
+          <w:sz w:val="16"/>
+          <w:szCs w:val="16"/>
+        </w:rPr>
+      </w:pPr>
+    </w:p>
+    <w:p>
+      <w:pPr>
+        <w:pStyle w:val="NoSpacing"/>
+        <w:spacing w:after="120"/>
+        <w:jc w:val="both"/>
+        <w:rPr>
+          <w:rFonts w:ascii="Roboto" w:hAnsi="Roboto" w:cs="Calibri"/>
+          <w:sz w:val="16"/>
+          <w:szCs w:val="16"/>
+        </w:rPr>
+      </w:pPr>
+      <w:r>
+        <w:rPr>
+          <w:rFonts w:ascii="Roboto" w:hAnsi="Roboto" w:cs="Calibri"/>
+          <w:b/>
+          <w:bCs/>
+          <w:sz w:val="16"/>
+          <w:szCs w:val="16"/>
+        </w:rPr>
+        <w:t>Design Decision #</w:t>
+      </w:r>
+      <w:r>
+        <w:rPr>
+          <w:rFonts w:ascii="Roboto" w:hAnsi="Roboto" w:cs="Calibri"/>
+          <w:b/>
+          <w:bCs/>
+          <w:sz w:val="16"/>
+          <w:szCs w:val="16"/>
+        </w:rPr>
+        <w:t>8</w:t>
       </w:r>
       <w:r>
         <w:rPr>
@@ -3607,15 +4394,439 @@
           <w:sz w:val="16"/>
           <w:szCs w:val="16"/>
         </w:rPr>
-        <w:t xml:space="preserve">Implement Observer Pattern for </w:t>
-      </w:r>
-      <w:r>
-        <w:rPr>
-          <w:rFonts w:ascii="Roboto" w:hAnsi="Roboto" w:cs="Calibri"/>
-          <w:sz w:val="16"/>
-          <w:szCs w:val="16"/>
-        </w:rPr>
-        <w:t>drawing the cities and routes on the drawable area</w:t>
+        <w:t xml:space="preserve">Implement </w:t>
+      </w:r>
+      <w:r>
+        <w:rPr>
+          <w:rFonts w:ascii="Roboto" w:hAnsi="Roboto" w:cs="Calibri"/>
+          <w:sz w:val="16"/>
+          <w:szCs w:val="16"/>
+        </w:rPr>
+        <w:t>Iterator</w:t>
+      </w:r>
+      <w:r>
+        <w:rPr>
+          <w:rFonts w:ascii="Roboto" w:hAnsi="Roboto" w:cs="Calibri"/>
+          <w:sz w:val="16"/>
+          <w:szCs w:val="16"/>
+        </w:rPr>
+        <w:t xml:space="preserve"> Pattern for city and route </w:t>
+      </w:r>
+      <w:r>
+        <w:rPr>
+          <w:rFonts w:ascii="Roboto" w:hAnsi="Roboto" w:cs="Calibri"/>
+          <w:sz w:val="16"/>
+          <w:szCs w:val="16"/>
+        </w:rPr>
+        <w:t>list contained within their respective repositories</w:t>
+      </w:r>
+    </w:p>
+    <w:p>
+      <w:pPr>
+        <w:pStyle w:val="NoSpacing"/>
+        <w:spacing w:after="120"/>
+        <w:jc w:val="both"/>
+        <w:rPr>
+          <w:rFonts w:ascii="Roboto" w:hAnsi="Roboto" w:cs="Calibri"/>
+          <w:sz w:val="16"/>
+          <w:szCs w:val="16"/>
+        </w:rPr>
+      </w:pPr>
+    </w:p>
+    <w:p>
+      <w:pPr>
+        <w:pStyle w:val="NoSpacing"/>
+        <w:spacing w:after="120"/>
+        <w:jc w:val="both"/>
+        <w:rPr>
+          <w:rFonts w:ascii="Roboto" w:hAnsi="Roboto" w:cs="Calibri"/>
+          <w:sz w:val="16"/>
+          <w:szCs w:val="16"/>
+        </w:rPr>
+      </w:pPr>
+      <w:r>
+        <w:rPr>
+          <w:rFonts w:ascii="Roboto" w:hAnsi="Roboto" w:cs="Calibri"/>
+          <w:b/>
+          <w:bCs/>
+          <w:sz w:val="16"/>
+          <w:szCs w:val="16"/>
+          <w:highlight w:val="yellow"/>
+        </w:rPr>
+        <w:t>Design Decision #9</w:t>
+      </w:r>
+      <w:r>
+        <w:rPr>
+          <w:rFonts w:ascii="Roboto" w:hAnsi="Roboto" w:cs="Calibri"/>
+          <w:sz w:val="16"/>
+          <w:szCs w:val="16"/>
+          <w:highlight w:val="yellow"/>
+        </w:rPr>
+        <w:t>: Implement</w:t>
+      </w:r>
+      <w:r>
+        <w:rPr>
+          <w:rFonts w:ascii="Roboto" w:hAnsi="Roboto" w:cs="Calibri"/>
+          <w:sz w:val="16"/>
+          <w:szCs w:val="16"/>
+          <w:highlight w:val="yellow"/>
+        </w:rPr>
+        <w:t>ed the</w:t>
+      </w:r>
+      <w:r>
+        <w:rPr>
+          <w:rFonts w:ascii="Roboto" w:hAnsi="Roboto" w:cs="Calibri"/>
+          <w:sz w:val="16"/>
+          <w:szCs w:val="16"/>
+          <w:highlight w:val="yellow"/>
+        </w:rPr>
+        <w:t xml:space="preserve"> </w:t>
+      </w:r>
+      <w:r>
+        <w:rPr>
+          <w:rFonts w:ascii="Roboto" w:hAnsi="Roboto" w:cs="Calibri"/>
+          <w:b/>
+          <w:bCs/>
+          <w:sz w:val="16"/>
+          <w:szCs w:val="16"/>
+          <w:highlight w:val="yellow"/>
+        </w:rPr>
+        <w:t>Singleton</w:t>
+      </w:r>
+      <w:r>
+        <w:rPr>
+          <w:rFonts w:ascii="Roboto" w:hAnsi="Roboto" w:cs="Calibri"/>
+          <w:sz w:val="16"/>
+          <w:szCs w:val="16"/>
+          <w:highlight w:val="yellow"/>
+        </w:rPr>
+        <w:t xml:space="preserve"> Pattern for logger</w:t>
+      </w:r>
+      <w:r>
+        <w:rPr>
+          <w:rFonts w:ascii="Roboto" w:hAnsi="Roboto" w:cs="Calibri"/>
+          <w:sz w:val="16"/>
+          <w:szCs w:val="16"/>
+          <w:highlight w:val="yellow"/>
+        </w:rPr>
+        <w:t xml:space="preserve"> </w:t>
+      </w:r>
+      <w:r>
+        <w:rPr>
+          <w:rFonts w:ascii="Roboto" w:hAnsi="Roboto" w:cs="Calibri"/>
+          <w:sz w:val="16"/>
+          <w:szCs w:val="16"/>
+          <w:highlight w:val="yellow"/>
+        </w:rPr>
+        <w:t xml:space="preserve">so that the classes which need to </w:t>
+      </w:r>
+      <w:r>
+        <w:rPr>
+          <w:rFonts w:ascii="Roboto" w:hAnsi="Roboto" w:cs="Calibri"/>
+          <w:sz w:val="16"/>
+          <w:szCs w:val="16"/>
+          <w:highlight w:val="yellow"/>
+        </w:rPr>
+        <w:t>log data need not define their own o</w:t>
+      </w:r>
+      <w:r>
+        <w:rPr>
+          <w:rFonts w:ascii="Roboto" w:hAnsi="Roboto" w:cs="Calibri"/>
+          <w:sz w:val="16"/>
+          <w:szCs w:val="16"/>
+          <w:highlight w:val="yellow"/>
+        </w:rPr>
+        <w:t>b</w:t>
+      </w:r>
+      <w:r>
+        <w:rPr>
+          <w:rFonts w:ascii="Roboto" w:hAnsi="Roboto" w:cs="Calibri"/>
+          <w:sz w:val="16"/>
+          <w:szCs w:val="16"/>
+          <w:highlight w:val="yellow"/>
+        </w:rPr>
+        <w:t>jects</w:t>
+      </w:r>
+      <w:r>
+        <w:rPr>
+          <w:rFonts w:ascii="Roboto" w:hAnsi="Roboto" w:cs="Calibri"/>
+          <w:sz w:val="16"/>
+          <w:szCs w:val="16"/>
+          <w:highlight w:val="yellow"/>
+        </w:rPr>
+        <w:t xml:space="preserve"> of logger</w:t>
+      </w:r>
+      <w:r>
+        <w:rPr>
+          <w:rFonts w:ascii="Roboto" w:hAnsi="Roboto" w:cs="Calibri"/>
+          <w:sz w:val="16"/>
+          <w:szCs w:val="16"/>
+          <w:highlight w:val="yellow"/>
+        </w:rPr>
+        <w:t>.</w:t>
+      </w:r>
+      <w:r>
+        <w:rPr>
+          <w:rFonts w:ascii="Roboto" w:hAnsi="Roboto" w:cs="Calibri"/>
+          <w:sz w:val="16"/>
+          <w:szCs w:val="16"/>
+          <w:highlight w:val="yellow"/>
+        </w:rPr>
+        <w:t xml:space="preserve"> Also, since we are logging data to a common </w:t>
+      </w:r>
+      <w:r>
+        <w:rPr>
+          <w:rFonts w:ascii="Roboto" w:hAnsi="Roboto" w:cs="Calibri"/>
+          <w:sz w:val="16"/>
+          <w:szCs w:val="16"/>
+          <w:highlight w:val="yellow"/>
+        </w:rPr>
+        <w:t>place</w:t>
+      </w:r>
+      <w:r>
+        <w:rPr>
+          <w:rFonts w:ascii="Roboto" w:hAnsi="Roboto" w:cs="Calibri"/>
+          <w:sz w:val="16"/>
+          <w:szCs w:val="16"/>
+          <w:highlight w:val="yellow"/>
+        </w:rPr>
+        <w:t>, it makes sense to just have a single logger for the entire program which should be shared by all the classes.</w:t>
+      </w:r>
+    </w:p>
+    <w:p>
+      <w:pPr>
+        <w:pStyle w:val="NoSpacing"/>
+        <w:spacing w:after="120"/>
+        <w:jc w:val="both"/>
+        <w:rPr>
+          <w:rFonts w:ascii="Roboto" w:hAnsi="Roboto" w:cs="Calibri"/>
+          <w:sz w:val="16"/>
+          <w:szCs w:val="16"/>
+        </w:rPr>
+      </w:pPr>
+    </w:p>
+    <w:p>
+      <w:pPr>
+        <w:pStyle w:val="NoSpacing"/>
+        <w:spacing w:after="120"/>
+        <w:jc w:val="both"/>
+        <w:rPr>
+          <w:rFonts w:ascii="Roboto" w:hAnsi="Roboto" w:cs="Calibri"/>
+          <w:sz w:val="16"/>
+          <w:szCs w:val="16"/>
+        </w:rPr>
+      </w:pPr>
+      <w:r>
+        <w:rPr>
+          <w:rFonts w:ascii="Roboto" w:hAnsi="Roboto" w:cs="Calibri"/>
+          <w:b/>
+          <w:bCs/>
+          <w:sz w:val="16"/>
+          <w:szCs w:val="16"/>
+          <w:highlight w:val="yellow"/>
+        </w:rPr>
+        <w:t>Design Decision #10</w:t>
+      </w:r>
+      <w:r>
+        <w:rPr>
+          <w:rFonts w:ascii="Roboto" w:hAnsi="Roboto" w:cs="Calibri"/>
+          <w:sz w:val="16"/>
+          <w:szCs w:val="16"/>
+          <w:highlight w:val="yellow"/>
+        </w:rPr>
+        <w:t>: Implement</w:t>
+      </w:r>
+      <w:r>
+        <w:rPr>
+          <w:rFonts w:ascii="Roboto" w:hAnsi="Roboto" w:cs="Calibri"/>
+          <w:sz w:val="16"/>
+          <w:szCs w:val="16"/>
+          <w:highlight w:val="yellow"/>
+        </w:rPr>
+        <w:t>ed</w:t>
+      </w:r>
+      <w:r>
+        <w:rPr>
+          <w:rFonts w:ascii="Roboto" w:hAnsi="Roboto" w:cs="Calibri"/>
+          <w:sz w:val="16"/>
+          <w:szCs w:val="16"/>
+          <w:highlight w:val="yellow"/>
+        </w:rPr>
+        <w:t xml:space="preserve"> </w:t>
+      </w:r>
+      <w:r>
+        <w:rPr>
+          <w:rFonts w:ascii="Roboto" w:hAnsi="Roboto" w:cs="Calibri"/>
+          <w:sz w:val="16"/>
+          <w:szCs w:val="16"/>
+          <w:highlight w:val="yellow"/>
+        </w:rPr>
+        <w:t xml:space="preserve">the </w:t>
+      </w:r>
+      <w:r>
+        <w:rPr>
+          <w:rFonts w:ascii="Roboto" w:hAnsi="Roboto" w:cs="Calibri"/>
+          <w:b/>
+          <w:bCs/>
+          <w:sz w:val="16"/>
+          <w:szCs w:val="16"/>
+          <w:highlight w:val="yellow"/>
+        </w:rPr>
+        <w:t>O</w:t>
+      </w:r>
+      <w:r>
+        <w:rPr>
+          <w:rFonts w:ascii="Roboto" w:hAnsi="Roboto" w:cs="Calibri"/>
+          <w:b/>
+          <w:bCs/>
+          <w:sz w:val="16"/>
+          <w:szCs w:val="16"/>
+          <w:highlight w:val="yellow"/>
+        </w:rPr>
+        <w:t>bserver</w:t>
+      </w:r>
+      <w:r>
+        <w:rPr>
+          <w:rFonts w:ascii="Roboto" w:hAnsi="Roboto" w:cs="Calibri"/>
+          <w:sz w:val="16"/>
+          <w:szCs w:val="16"/>
+          <w:highlight w:val="yellow"/>
+        </w:rPr>
+        <w:t xml:space="preserve"> </w:t>
+      </w:r>
+      <w:r>
+        <w:rPr>
+          <w:rFonts w:ascii="Roboto" w:hAnsi="Roboto" w:cs="Calibri"/>
+          <w:sz w:val="16"/>
+          <w:szCs w:val="16"/>
+          <w:highlight w:val="yellow"/>
+        </w:rPr>
+        <w:t>p</w:t>
+      </w:r>
+      <w:r>
+        <w:rPr>
+          <w:rFonts w:ascii="Roboto" w:hAnsi="Roboto" w:cs="Calibri"/>
+          <w:sz w:val="16"/>
+          <w:szCs w:val="16"/>
+          <w:highlight w:val="yellow"/>
+        </w:rPr>
+        <w:t>attern for drawing the cities and routes on the drawable area</w:t>
+      </w:r>
+      <w:r>
+        <w:rPr>
+          <w:rFonts w:ascii="Roboto" w:hAnsi="Roboto" w:cs="Calibri"/>
+          <w:sz w:val="16"/>
+          <w:szCs w:val="16"/>
+          <w:highlight w:val="yellow"/>
+        </w:rPr>
+        <w:t xml:space="preserve">. The </w:t>
+      </w:r>
+      <w:proofErr w:type="spellStart"/>
+      <w:r>
+        <w:rPr>
+          <w:rFonts w:ascii="Consolas" w:hAnsi="Consolas" w:cs="Calibri"/>
+          <w:sz w:val="16"/>
+          <w:szCs w:val="16"/>
+          <w:highlight w:val="yellow"/>
+        </w:rPr>
+        <w:t>WorkSpacePanel</w:t>
+      </w:r>
+      <w:proofErr w:type="spellEnd"/>
+      <w:r>
+        <w:rPr>
+          <w:rFonts w:ascii="Roboto" w:hAnsi="Roboto" w:cs="Calibri"/>
+          <w:sz w:val="16"/>
+          <w:szCs w:val="16"/>
+          <w:highlight w:val="yellow"/>
+        </w:rPr>
+        <w:t xml:space="preserve"> class which is responsible for drawing the cities and routes is an observer of both </w:t>
+      </w:r>
+      <w:proofErr w:type="spellStart"/>
+      <w:r>
+        <w:rPr>
+          <w:rFonts w:ascii="Consolas" w:hAnsi="Consolas" w:cs="Calibri"/>
+          <w:sz w:val="16"/>
+          <w:szCs w:val="16"/>
+          <w:highlight w:val="yellow"/>
+        </w:rPr>
+        <w:t>CityRepository</w:t>
+      </w:r>
+      <w:proofErr w:type="spellEnd"/>
+      <w:r>
+        <w:rPr>
+          <w:rFonts w:ascii="Roboto" w:hAnsi="Roboto" w:cs="Calibri"/>
+          <w:sz w:val="16"/>
+          <w:szCs w:val="16"/>
+          <w:highlight w:val="yellow"/>
+        </w:rPr>
+        <w:t xml:space="preserve"> and </w:t>
+      </w:r>
+      <w:proofErr w:type="spellStart"/>
+      <w:r>
+        <w:rPr>
+          <w:rFonts w:ascii="Consolas" w:hAnsi="Consolas" w:cs="Calibri"/>
+          <w:sz w:val="16"/>
+          <w:szCs w:val="16"/>
+          <w:highlight w:val="yellow"/>
+        </w:rPr>
+        <w:t>RouteRepository</w:t>
+      </w:r>
+      <w:proofErr w:type="spellEnd"/>
+      <w:r>
+        <w:rPr>
+          <w:rFonts w:ascii="Roboto" w:hAnsi="Roboto" w:cs="Calibri"/>
+          <w:sz w:val="16"/>
+          <w:szCs w:val="16"/>
+          <w:highlight w:val="yellow"/>
+        </w:rPr>
+        <w:t xml:space="preserve">, each of which </w:t>
+      </w:r>
+      <w:r>
+        <w:rPr>
+          <w:rFonts w:ascii="Roboto" w:hAnsi="Roboto" w:cs="Calibri"/>
+          <w:sz w:val="16"/>
+          <w:szCs w:val="16"/>
+          <w:highlight w:val="yellow"/>
+        </w:rPr>
+        <w:t xml:space="preserve">extend </w:t>
+      </w:r>
+      <w:r>
+        <w:rPr>
+          <w:rFonts w:ascii="Consolas" w:hAnsi="Consolas" w:cs="Calibri"/>
+          <w:sz w:val="16"/>
+          <w:szCs w:val="16"/>
+          <w:highlight w:val="yellow"/>
+        </w:rPr>
+        <w:t>Observable</w:t>
+      </w:r>
+      <w:r>
+        <w:rPr>
+          <w:rFonts w:ascii="Roboto" w:hAnsi="Roboto" w:cs="Calibri"/>
+          <w:sz w:val="16"/>
+          <w:szCs w:val="16"/>
+          <w:highlight w:val="yellow"/>
+        </w:rPr>
+        <w:t xml:space="preserve">. Hence when there are changes in either of the repository, </w:t>
+      </w:r>
+      <w:proofErr w:type="spellStart"/>
+      <w:r>
+        <w:rPr>
+          <w:rFonts w:ascii="Consolas" w:hAnsi="Consolas" w:cs="Calibri"/>
+          <w:sz w:val="16"/>
+          <w:szCs w:val="16"/>
+          <w:highlight w:val="yellow"/>
+        </w:rPr>
+        <w:t>WorkSpacePanel</w:t>
+      </w:r>
+      <w:proofErr w:type="spellEnd"/>
+      <w:r>
+        <w:rPr>
+          <w:rFonts w:ascii="Roboto" w:hAnsi="Roboto" w:cs="Calibri"/>
+          <w:sz w:val="16"/>
+          <w:szCs w:val="16"/>
+          <w:highlight w:val="yellow"/>
+        </w:rPr>
+        <w:t xml:space="preserve"> is notified about it and it can take the necessary actions to update the GUI.</w:t>
       </w:r>
     </w:p>
     <w:p>

</xml_diff>